<commit_message>
add server settings view
</commit_message>
<xml_diff>
--- a/newTestExample.docx
+++ b/newTestExample.docx
@@ -3,20 +3,54 @@
 <w:document xmlns:wpc="http://schemas.microsoft.com/office/word/2010/wordprocessingCanvas" xmlns:mc="http://schemas.openxmlformats.org/markup-compatibility/2006" xmlns:o="urn:schemas-microsoft-com:office:office" xmlns:r="http://schemas.openxmlformats.org/officeDocument/2006/relationships" xmlns:m="http://schemas.openxmlformats.org/officeDocument/2006/math" xmlns:v="urn:schemas-microsoft-com:vml" xmlns:wp14="http://schemas.microsoft.com/office/word/2010/wordprocessingDrawing" xmlns:wp="http://schemas.openxmlformats.org/drawingml/2006/wordprocessingDrawing" xmlns:w10="urn:schemas-microsoft-com:office:word" xmlns:w="http://schemas.openxmlformats.org/wordprocessingml/2006/main" xmlns:w14="http://schemas.microsoft.com/office/word/2010/wordml" xmlns:wpg="http://schemas.microsoft.com/office/word/2010/wordprocessingGroup" xmlns:wpi="http://schemas.microsoft.com/office/word/2010/wordprocessingInk" xmlns:wne="http://schemas.microsoft.com/office/word/2006/wordml" xmlns:wps="http://schemas.microsoft.com/office/word/2010/wordprocessingShape" mc:Ignorable="w14 wp14">
   <w:body>
     <w:p>
-      <w:r>
+      <w:pPr>
+        <w:rPr>
+          <w:b/>
+          <w:lang w:val="en-US"/>
+        </w:rPr>
+      </w:pPr>
+      <w:r>
+        <w:rPr>
+          <w:b/>
+        </w:rPr>
         <w:t>У</w:t>
       </w:r>
       <w:r>
+        <w:rPr>
+          <w:b/>
+        </w:rPr>
         <w:t>тверждение</w:t>
       </w:r>
       <w:r>
+        <w:rPr>
+          <w:b/>
+        </w:rPr>
         <w:t xml:space="preserve">:  </w:t>
       </w:r>
       <w:r>
+        <w:rPr>
+          <w:b/>
+        </w:rPr>
         <w:t>Кто здесь самый лучший программист?</w:t>
       </w:r>
     </w:p>
     <w:p>
+      <w:pPr>
+        <w:rPr>
+          <w:lang w:val="en-US"/>
+        </w:rPr>
+      </w:pPr>
+      <w:r>
+        <w:t>Картинка</w:t>
+      </w:r>
+      <w:r>
+        <w:rPr>
+          <w:lang w:val="en-US"/>
+        </w:rPr>
+        <w:t>:</w:t>
+      </w:r>
+    </w:p>
+    <w:p>
       <w:r>
         <w:t>Верный</w:t>
       </w:r>
@@ -42,17 +76,63 @@
       </w:r>
     </w:p>
     <w:p>
-      <w:r>
+      <w:pPr>
+        <w:rPr>
+          <w:b/>
+          <w:lang w:val="en-US"/>
+        </w:rPr>
+      </w:pPr>
+      <w:r>
+        <w:rPr>
+          <w:b/>
+        </w:rPr>
         <w:t>Утверждение</w:t>
       </w:r>
       <w:r>
+        <w:rPr>
+          <w:b/>
+        </w:rPr>
         <w:t xml:space="preserve">:  </w:t>
       </w:r>
       <w:r>
-        <w:t>Сегодня просто прекрасная погода</w:t>
-      </w:r>
-      <w:r>
-        <w:t>.</w:t>
+        <w:rPr>
+          <w:b/>
+        </w:rPr>
+        <w:t xml:space="preserve">Сегодня </w:t>
+      </w:r>
+      <w:r>
+        <w:rPr>
+          <w:b/>
+        </w:rPr>
+        <w:t>хорошая</w:t>
+      </w:r>
+      <w:r>
+        <w:rPr>
+          <w:b/>
+        </w:rPr>
+        <w:t xml:space="preserve"> погода</w:t>
+      </w:r>
+      <w:r>
+        <w:rPr>
+          <w:b/>
+        </w:rPr>
+        <w:t>?</w:t>
+      </w:r>
+    </w:p>
+    <w:p>
+      <w:pPr>
+        <w:rPr>
+          <w:lang w:val="en-US"/>
+        </w:rPr>
+      </w:pPr>
+      <w:r>
+        <w:t>Картинка</w:t>
+      </w:r>
+      <w:r>
+        <w:rPr>
+          <w:lang w:val="en-US"/>
+        </w:rPr>
+        <w:t>:</w:t>
       </w:r>
     </w:p>
     <w:p>
@@ -68,25 +148,301 @@
     </w:p>
     <w:p>
       <w:r>
+        <w:t>Неверные ответы</w:t>
+      </w:r>
+      <w:r>
+        <w:t xml:space="preserve">: </w:t>
+      </w:r>
+      <w:r>
+        <w:t>Нет</w:t>
+      </w:r>
+      <w:r>
+        <w:t>;</w:t>
+      </w:r>
+      <w:r>
+        <w:t xml:space="preserve"> Я не знаю</w:t>
+      </w:r>
+    </w:p>
+    <w:p>
+      <w:pPr>
+        <w:rPr>
+          <w:b/>
+          <w:lang w:val="en-US"/>
+        </w:rPr>
+      </w:pPr>
+      <w:r>
+        <w:rPr>
+          <w:b/>
+        </w:rPr>
+        <w:t>Утверждение</w:t>
+      </w:r>
+      <w:r>
+        <w:rPr>
+          <w:b/>
+        </w:rPr>
+        <w:t xml:space="preserve">:  </w:t>
+      </w:r>
+      <w:r>
+        <w:rPr>
+          <w:b/>
+        </w:rPr>
+        <w:t>Был ли к</w:t>
+      </w:r>
+      <w:r>
+        <w:rPr>
+          <w:b/>
+        </w:rPr>
+        <w:t>олобок вреден для фигуры лисицы</w:t>
+      </w:r>
+      <w:r>
+        <w:rPr>
+          <w:b/>
+        </w:rPr>
+        <w:t>?</w:t>
+      </w:r>
+      <w:r>
+        <w:rPr>
+          <w:b/>
+        </w:rPr>
+        <w:t xml:space="preserve"> </w:t>
+      </w:r>
+    </w:p>
+    <w:p>
+      <w:pPr>
+        <w:rPr>
+          <w:b/>
+          <w:lang w:val="en-US"/>
+        </w:rPr>
+      </w:pPr>
+      <w:r>
+        <w:t>Картинка</w:t>
+      </w:r>
+      <w:r>
+        <w:rPr>
+          <w:lang w:val="en-US"/>
+        </w:rPr>
+        <w:t>:</w:t>
+      </w:r>
+    </w:p>
+    <w:p>
+      <w:r>
+        <w:t xml:space="preserve">Верный </w:t>
+      </w:r>
+      <w:r>
+        <w:t>ответ</w:t>
+      </w:r>
+      <w:r>
+        <w:t>:  Нет</w:t>
+      </w:r>
+    </w:p>
+    <w:p>
+      <w:r>
+        <w:t>Неверные ответы:</w:t>
+      </w:r>
+      <w:r>
+        <w:t xml:space="preserve"> </w:t>
+      </w:r>
+      <w:r>
+        <w:t xml:space="preserve"> </w:t>
+      </w:r>
+      <w:r>
+        <w:t>Да</w:t>
+      </w:r>
+    </w:p>
+    <w:p>
+      <w:pPr>
+        <w:rPr>
+          <w:b/>
+          <w:lang w:val="en-US"/>
+        </w:rPr>
+      </w:pPr>
+      <w:r>
+        <w:rPr>
+          <w:b/>
+        </w:rPr>
+        <w:t>Утверждение</w:t>
+      </w:r>
+      <w:r>
+        <w:rPr>
+          <w:b/>
+        </w:rPr>
+        <w:t xml:space="preserve">:  </w:t>
+      </w:r>
+      <w:r>
+        <w:rPr>
+          <w:b/>
+        </w:rPr>
+        <w:t>Дважды два = 4</w:t>
+      </w:r>
+      <w:r>
+        <w:rPr>
+          <w:b/>
+        </w:rPr>
+        <w:t>?</w:t>
+      </w:r>
+    </w:p>
+    <w:p>
+      <w:pPr>
+        <w:rPr>
+          <w:b/>
+          <w:lang w:val="en-US"/>
+        </w:rPr>
+      </w:pPr>
+      <w:r>
+        <w:t>Картинка</w:t>
+      </w:r>
+      <w:r>
+        <w:rPr>
+          <w:lang w:val="en-US"/>
+        </w:rPr>
+        <w:t>:</w:t>
+      </w:r>
+    </w:p>
+    <w:p>
+      <w:r>
+        <w:t xml:space="preserve">Верный </w:t>
+      </w:r>
+      <w:r>
+        <w:t>ответ</w:t>
+      </w:r>
+      <w:r>
+        <w:t>:  Да</w:t>
+      </w:r>
+    </w:p>
+    <w:p>
+      <w:pPr>
+        <w:rPr>
+          <w:b/>
+        </w:rPr>
+      </w:pPr>
+      <w:r>
         <w:t>Неверные ответы: Нет</w:t>
       </w:r>
     </w:p>
     <w:p>
-      <w:r>
+      <w:pPr>
+        <w:rPr>
+          <w:b/>
+        </w:rPr>
+      </w:pPr>
+      <w:r>
+        <w:rPr>
+          <w:b/>
+        </w:rPr>
         <w:t>Утверждение</w:t>
       </w:r>
       <w:r>
+        <w:rPr>
+          <w:b/>
+        </w:rPr>
         <w:t xml:space="preserve">:  </w:t>
       </w:r>
       <w:r>
-        <w:t>Колобок был вреден для фигуры лисицы</w:t>
-      </w:r>
-      <w:r>
-        <w:t>.</w:t>
-      </w:r>
-      <w:r>
+        <w:rPr>
+          <w:b/>
+        </w:rPr>
+        <w:t>Кто здесь</w:t>
+      </w:r>
+      <w:r>
+        <w:rPr>
+          <w:b/>
+        </w:rPr>
         <w:t xml:space="preserve"> </w:t>
       </w:r>
+      <w:r>
+        <w:rPr>
+          <w:b/>
+        </w:rPr>
+        <w:t>котик ^^</w:t>
+      </w:r>
+      <w:r>
+        <w:rPr>
+          <w:b/>
+        </w:rPr>
+        <w:t>?</w:t>
+      </w:r>
+      <w:r>
+        <w:rPr>
+          <w:b/>
+        </w:rPr>
+        <w:t xml:space="preserve"> </w:t>
+      </w:r>
+    </w:p>
+    <w:p>
+      <w:pPr>
+        <w:rPr>
+          <w:lang w:val="en-US"/>
+        </w:rPr>
+      </w:pPr>
+      <w:r>
+        <w:t>Картинка</w:t>
+      </w:r>
+      <w:r>
+        <w:rPr>
+          <w:lang w:val="en-US"/>
+        </w:rPr>
+        <w:t>: D:</w:t>
+      </w:r>
+      <w:r>
+        <w:rPr>
+          <w:lang w:val="en-US"/>
+        </w:rPr>
+        <w:t>/</w:t>
+      </w:r>
+      <w:r>
+        <w:rPr>
+          <w:lang w:val="en-US"/>
+        </w:rPr>
+        <w:t>EcoTest</w:t>
+      </w:r>
+      <w:r>
+        <w:rPr>
+          <w:lang w:val="en-US"/>
+        </w:rPr>
+        <w:t>/</w:t>
+      </w:r>
+      <w:r>
+        <w:rPr>
+          <w:lang w:val="en-US"/>
+        </w:rPr>
+        <w:t>EcoTestCreator</w:t>
+      </w:r>
+      <w:r>
+        <w:rPr>
+          <w:lang w:val="en-US"/>
+        </w:rPr>
+        <w:t>/</w:t>
+      </w:r>
+      <w:r>
+        <w:rPr>
+          <w:lang w:val="en-US"/>
+        </w:rPr>
+        <w:t>EcoTestCreator</w:t>
+      </w:r>
+      <w:r>
+        <w:rPr>
+          <w:lang w:val="en-US"/>
+        </w:rPr>
+        <w:t>/</w:t>
+      </w:r>
+      <w:r>
+        <w:rPr>
+          <w:lang w:val="en-US"/>
+        </w:rPr>
+        <w:t>TestCreator</w:t>
+      </w:r>
+      <w:r>
+        <w:rPr>
+          <w:lang w:val="en-US"/>
+        </w:rPr>
+        <w:t>/</w:t>
+      </w:r>
+      <w:r>
+        <w:rPr>
+          <w:lang w:val="en-US"/>
+        </w:rPr>
+        <w:t>seecat.jpg</w:t>
+      </w:r>
     </w:p>
     <w:p>
       <w:r>
@@ -96,145 +452,20 @@
         <w:t>ответ</w:t>
       </w:r>
       <w:r>
-        <w:t>:  Нет</w:t>
-      </w:r>
-    </w:p>
-    <w:p>
-      <w:r>
-        <w:t>Неверные ответы:</w:t>
-      </w:r>
-      <w:r>
-        <w:t xml:space="preserve"> </w:t>
-      </w:r>
-      <w:r>
-        <w:t xml:space="preserve"> </w:t>
-      </w:r>
-      <w:r>
-        <w:t>Да</w:t>
-      </w:r>
-    </w:p>
-    <w:p>
-      <w:r>
-        <w:t>Утверждение</w:t>
-      </w:r>
-      <w:r>
-        <w:t xml:space="preserve">:  </w:t>
-      </w:r>
-      <w:r>
-        <w:t>Дважды два = 4</w:t>
-      </w:r>
-      <w:r>
-        <w:t xml:space="preserve"> </w:t>
-      </w:r>
-    </w:p>
-    <w:p>
-      <w:r>
-        <w:t xml:space="preserve">Верный </w:t>
-      </w:r>
-      <w:r>
-        <w:t>ответ</w:t>
-      </w:r>
-      <w:r>
-        <w:t>:  Да</w:t>
-      </w:r>
-    </w:p>
-    <w:p>
-      <w:r>
-        <w:t>Неверные ответы: Нет</w:t>
-      </w:r>
-    </w:p>
-    <w:p>
-      <w:r>
-        <w:t>Утверждение</w:t>
-      </w:r>
-      <w:r>
-        <w:t xml:space="preserve">:  </w:t>
-      </w:r>
-      <w:r>
-        <w:t xml:space="preserve">На рисунке ниже </w:t>
-      </w:r>
-      <w:r>
-        <w:t xml:space="preserve">котик </w:t>
-      </w:r>
-      <w:r>
-        <w:rPr>
-          <w:lang w:val="en-US"/>
-        </w:rPr>
-        <w:t>^^</w:t>
-      </w:r>
+        <w:t>:  Чувак на картинке</w:t>
+      </w:r>
+    </w:p>
+    <w:p>
+      <w:r>
+        <w:t xml:space="preserve">Неверные ответы: </w:t>
+      </w:r>
+      <w:r>
+        <w:t>Я здесь котик!</w:t>
+      </w:r>
+    </w:p>
+    <w:p>
       <w:bookmarkStart w:id="0" w:name="_GoBack"/>
       <w:bookmarkEnd w:id="0"/>
-      <w:r>
-        <w:t>.</w:t>
-      </w:r>
-      <w:r>
-        <w:t xml:space="preserve"> </w:t>
-      </w:r>
-    </w:p>
-    <w:p>
-      <w:r>
-        <w:t xml:space="preserve">Верный </w:t>
-      </w:r>
-      <w:r>
-        <w:t>ответ</w:t>
-      </w:r>
-      <w:r>
-        <w:t>:  Да</w:t>
-      </w:r>
-    </w:p>
-    <w:p>
-      <w:r>
-        <w:t>Неверные ответы: Нет</w:t>
-      </w:r>
-    </w:p>
-    <w:p>
-      <w:r>
-        <w:rPr>
-          <w:noProof/>
-          <w:lang w:eastAsia="ru-RU"/>
-        </w:rPr>
-        <w:drawing>
-          <wp:inline distT="0" distB="0" distL="0" distR="0">
-            <wp:extent cx="4546550" cy="3409791"/>
-            <wp:effectExtent l="0" t="0" r="6985" b="635"/>
-            <wp:docPr id="1" name="Рисунок 1"/>
-            <wp:cNvGraphicFramePr>
-              <a:graphicFrameLocks xmlns:a="http://schemas.openxmlformats.org/drawingml/2006/main" noChangeAspect="1"/>
-            </wp:cNvGraphicFramePr>
-            <a:graphic xmlns:a="http://schemas.openxmlformats.org/drawingml/2006/main">
-              <a:graphicData uri="http://schemas.openxmlformats.org/drawingml/2006/picture">
-                <pic:pic xmlns:pic="http://schemas.openxmlformats.org/drawingml/2006/picture">
-                  <pic:nvPicPr>
-                    <pic:cNvPr id="0" name="Koala.jpg"/>
-                    <pic:cNvPicPr/>
-                  </pic:nvPicPr>
-                  <pic:blipFill>
-                    <a:blip r:embed="rId5">
-                      <a:extLst>
-                        <a:ext uri="{28A0092B-C50C-407E-A947-70E740481C1C}">
-                          <a14:useLocalDpi xmlns:a14="http://schemas.microsoft.com/office/drawing/2010/main" val="0"/>
-                        </a:ext>
-                      </a:extLst>
-                    </a:blip>
-                    <a:stretch>
-                      <a:fillRect/>
-                    </a:stretch>
-                  </pic:blipFill>
-                  <pic:spPr>
-                    <a:xfrm>
-                      <a:off x="0" y="0"/>
-                      <a:ext cx="4544121" cy="3407970"/>
-                    </a:xfrm>
-                    <a:prstGeom prst="rect">
-                      <a:avLst/>
-                    </a:prstGeom>
-                  </pic:spPr>
-                </pic:pic>
-              </a:graphicData>
-            </a:graphic>
-          </wp:inline>
-        </w:drawing>
-      </w:r>
     </w:p>
     <w:sectPr>
       <w:pgSz w:w="11906" w:h="16838"/>

</xml_diff>

<commit_message>
Add saving questions with images.
</commit_message>
<xml_diff>
--- a/newTestExample.docx
+++ b/newTestExample.docx
@@ -6,7 +6,6 @@
       <w:pPr>
         <w:rPr>
           <w:b/>
-          <w:lang w:val="en-US"/>
         </w:rPr>
       </w:pPr>
       <w:r>
@@ -35,51 +34,173 @@
       </w:r>
     </w:p>
     <w:p>
+      <w:r>
+        <w:t>Верный</w:t>
+      </w:r>
+      <w:r>
+        <w:t xml:space="preserve"> о</w:t>
+      </w:r>
+      <w:r>
+        <w:t xml:space="preserve">твет:  </w:t>
+      </w:r>
+      <w:r>
+        <w:t>Я</w:t>
+      </w:r>
+    </w:p>
+    <w:p>
+      <w:r>
+        <w:t xml:space="preserve">Неверные ответы: </w:t>
+      </w:r>
+      <w:r>
+        <w:t xml:space="preserve"> </w:t>
+      </w:r>
+      <w:r>
+        <w:t>Конечно, я</w:t>
+      </w:r>
+    </w:p>
+    <w:p>
       <w:pPr>
         <w:rPr>
-          <w:lang w:val="en-US"/>
+          <w:b/>
         </w:rPr>
       </w:pPr>
       <w:r>
-        <w:t>Картинка</w:t>
-      </w:r>
-      <w:r>
-        <w:rPr>
-          <w:lang w:val="en-US"/>
-        </w:rPr>
-        <w:t>:</w:t>
-      </w:r>
-    </w:p>
-    <w:p>
-      <w:r>
-        <w:t>Верный</w:t>
-      </w:r>
-      <w:r>
-        <w:t xml:space="preserve"> о</w:t>
-      </w:r>
-      <w:r>
-        <w:t xml:space="preserve">твет:  </w:t>
-      </w:r>
-      <w:r>
-        <w:t>Я</w:t>
-      </w:r>
-    </w:p>
-    <w:p>
-      <w:r>
-        <w:t xml:space="preserve">Неверные ответы: </w:t>
-      </w:r>
-      <w:r>
+        <w:rPr>
+          <w:b/>
+        </w:rPr>
+        <w:t>Утверждение</w:t>
+      </w:r>
+      <w:r>
+        <w:rPr>
+          <w:b/>
+        </w:rPr>
+        <w:t xml:space="preserve">:  </w:t>
+      </w:r>
+      <w:r>
+        <w:rPr>
+          <w:b/>
+        </w:rPr>
+        <w:t xml:space="preserve">Сегодня </w:t>
+      </w:r>
+      <w:r>
+        <w:rPr>
+          <w:b/>
+        </w:rPr>
+        <w:t>хорошая</w:t>
+      </w:r>
+      <w:r>
+        <w:rPr>
+          <w:b/>
+        </w:rPr>
+        <w:t xml:space="preserve"> погода</w:t>
+      </w:r>
+      <w:r>
+        <w:rPr>
+          <w:b/>
+        </w:rPr>
+        <w:t>?</w:t>
+      </w:r>
+    </w:p>
+    <w:p>
+      <w:r>
+        <w:t xml:space="preserve">Верный </w:t>
+      </w:r>
+      <w:r>
+        <w:t>ответ</w:t>
+      </w:r>
+      <w:r>
+        <w:t>:  Да</w:t>
+      </w:r>
+    </w:p>
+    <w:p>
+      <w:r>
+        <w:t>Неверные ответы</w:t>
+      </w:r>
+      <w:r>
+        <w:t xml:space="preserve">: </w:t>
+      </w:r>
+      <w:r>
+        <w:t>Нет</w:t>
+      </w:r>
+      <w:r>
+        <w:t>;</w:t>
+      </w:r>
+      <w:r>
+        <w:t xml:space="preserve"> Я не знаю</w:t>
+      </w:r>
+    </w:p>
+    <w:p>
+      <w:pPr>
+        <w:rPr>
+          <w:b/>
+        </w:rPr>
+      </w:pPr>
+      <w:r>
+        <w:rPr>
+          <w:b/>
+        </w:rPr>
+        <w:t>Утверждение</w:t>
+      </w:r>
+      <w:r>
+        <w:rPr>
+          <w:b/>
+        </w:rPr>
+        <w:t xml:space="preserve">:  </w:t>
+      </w:r>
+      <w:r>
+        <w:rPr>
+          <w:b/>
+        </w:rPr>
+        <w:t>Был ли к</w:t>
+      </w:r>
+      <w:r>
+        <w:rPr>
+          <w:b/>
+        </w:rPr>
+        <w:t>олобок вреден для фигуры лисицы</w:t>
+      </w:r>
+      <w:r>
+        <w:rPr>
+          <w:b/>
+        </w:rPr>
+        <w:t>?</w:t>
+      </w:r>
+      <w:r>
+        <w:rPr>
+          <w:b/>
+        </w:rPr>
         <w:t xml:space="preserve"> </w:t>
       </w:r>
-      <w:r>
-        <w:t>Конечно, я</w:t>
+    </w:p>
+    <w:p>
+      <w:r>
+        <w:t xml:space="preserve">Верный </w:t>
+      </w:r>
+      <w:r>
+        <w:t>ответ</w:t>
+      </w:r>
+      <w:r>
+        <w:t>:  Нет</w:t>
+      </w:r>
+    </w:p>
+    <w:p>
+      <w:r>
+        <w:t>Неверные ответы:</w:t>
+      </w:r>
+      <w:r>
+        <w:t xml:space="preserve"> </w:t>
+      </w:r>
+      <w:r>
+        <w:t xml:space="preserve"> </w:t>
+      </w:r>
+      <w:r>
+        <w:t>Да</w:t>
       </w:r>
     </w:p>
     <w:p>
       <w:pPr>
         <w:rPr>
           <w:b/>
-          <w:lang w:val="en-US"/>
         </w:rPr>
       </w:pPr>
       <w:r>
@@ -98,19 +219,7 @@
         <w:rPr>
           <w:b/>
         </w:rPr>
-        <w:t xml:space="preserve">Сегодня </w:t>
-      </w:r>
-      <w:r>
-        <w:rPr>
-          <w:b/>
-        </w:rPr>
-        <w:t>хорошая</w:t>
-      </w:r>
-      <w:r>
-        <w:rPr>
-          <w:b/>
-        </w:rPr>
-        <w:t xml:space="preserve"> погода</w:t>
+        <w:t>Дважды два = 4</w:t>
       </w:r>
       <w:r>
         <w:rPr>
@@ -120,352 +229,173 @@
       </w:r>
     </w:p>
     <w:p>
+      <w:r>
+        <w:t xml:space="preserve">Верный </w:t>
+      </w:r>
+      <w:r>
+        <w:t>ответ</w:t>
+      </w:r>
+      <w:r>
+        <w:t>:  Да</w:t>
+      </w:r>
+    </w:p>
+    <w:p>
+      <w:r>
+        <w:t>Неверные ответы: Нет</w:t>
+      </w:r>
+    </w:p>
+    <w:p>
       <w:pPr>
         <w:rPr>
-          <w:lang w:val="en-US"/>
+          <w:b/>
         </w:rPr>
       </w:pPr>
-      <w:r>
-        <w:t>Картинка</w:t>
-      </w:r>
-      <w:r>
-        <w:rPr>
-          <w:lang w:val="en-US"/>
-        </w:rPr>
-        <w:t>:</w:t>
-      </w:r>
-    </w:p>
-    <w:p>
-      <w:r>
-        <w:t xml:space="preserve">Верный </w:t>
-      </w:r>
-      <w:r>
-        <w:t>ответ</w:t>
-      </w:r>
-      <w:r>
-        <w:t>:  Да</w:t>
-      </w:r>
-    </w:p>
-    <w:p>
-      <w:r>
-        <w:t>Неверные ответы</w:t>
-      </w:r>
-      <w:r>
-        <w:t xml:space="preserve">: </w:t>
-      </w:r>
-      <w:r>
-        <w:t>Нет</w:t>
-      </w:r>
-      <w:r>
-        <w:t>;</w:t>
-      </w:r>
-      <w:r>
-        <w:t xml:space="preserve"> Я не знаю</w:t>
-      </w:r>
-    </w:p>
-    <w:p>
-      <w:pPr>
-        <w:rPr>
-          <w:b/>
-          <w:lang w:val="en-US"/>
-        </w:rPr>
-      </w:pPr>
-      <w:r>
-        <w:rPr>
-          <w:b/>
-        </w:rPr>
-        <w:t>Утверждение</w:t>
-      </w:r>
-      <w:r>
-        <w:rPr>
-          <w:b/>
-        </w:rPr>
-        <w:t xml:space="preserve">:  </w:t>
-      </w:r>
-      <w:r>
-        <w:rPr>
-          <w:b/>
-        </w:rPr>
-        <w:t>Был ли к</w:t>
-      </w:r>
-      <w:r>
-        <w:rPr>
-          <w:b/>
-        </w:rPr>
-        <w:t>олобок вреден для фигуры лисицы</w:t>
-      </w:r>
-      <w:r>
-        <w:rPr>
-          <w:b/>
-        </w:rPr>
-        <w:t>?</w:t>
-      </w:r>
-      <w:r>
-        <w:rPr>
-          <w:b/>
-        </w:rPr>
-        <w:t xml:space="preserve"> </w:t>
-      </w:r>
-    </w:p>
-    <w:p>
-      <w:pPr>
-        <w:rPr>
-          <w:b/>
-          <w:lang w:val="en-US"/>
-        </w:rPr>
-      </w:pPr>
-      <w:r>
-        <w:t>Картинка</w:t>
-      </w:r>
-      <w:r>
-        <w:rPr>
-          <w:lang w:val="en-US"/>
-        </w:rPr>
-        <w:t>:</w:t>
-      </w:r>
-    </w:p>
-    <w:p>
-      <w:r>
-        <w:t xml:space="preserve">Верный </w:t>
-      </w:r>
-      <w:r>
-        <w:t>ответ</w:t>
-      </w:r>
-      <w:r>
-        <w:t>:  Нет</w:t>
-      </w:r>
-    </w:p>
-    <w:p>
-      <w:r>
-        <w:t>Неверные ответы:</w:t>
-      </w:r>
-      <w:r>
-        <w:t xml:space="preserve"> </w:t>
-      </w:r>
-      <w:r>
-        <w:t xml:space="preserve"> </w:t>
-      </w:r>
-      <w:r>
-        <w:t>Да</w:t>
-      </w:r>
-    </w:p>
-    <w:p>
-      <w:pPr>
-        <w:rPr>
-          <w:b/>
-          <w:lang w:val="en-US"/>
-        </w:rPr>
-      </w:pPr>
-      <w:r>
-        <w:rPr>
-          <w:b/>
-        </w:rPr>
-        <w:t>Утверждение</w:t>
-      </w:r>
-      <w:r>
-        <w:rPr>
-          <w:b/>
-        </w:rPr>
-        <w:t xml:space="preserve">:  </w:t>
-      </w:r>
-      <w:r>
-        <w:rPr>
-          <w:b/>
-        </w:rPr>
-        <w:t>Дважды два = 4</w:t>
-      </w:r>
-      <w:r>
-        <w:rPr>
-          <w:b/>
-        </w:rPr>
-        <w:t>?</w:t>
-      </w:r>
-    </w:p>
-    <w:p>
-      <w:pPr>
-        <w:rPr>
-          <w:b/>
-          <w:lang w:val="en-US"/>
-        </w:rPr>
-      </w:pPr>
-      <w:r>
-        <w:t>Картинка</w:t>
-      </w:r>
-      <w:r>
-        <w:rPr>
-          <w:lang w:val="en-US"/>
-        </w:rPr>
-        <w:t>:</w:t>
-      </w:r>
-    </w:p>
-    <w:p>
-      <w:r>
-        <w:t xml:space="preserve">Верный </w:t>
-      </w:r>
-      <w:r>
-        <w:t>ответ</w:t>
-      </w:r>
-      <w:r>
-        <w:t>:  Да</w:t>
-      </w:r>
-    </w:p>
-    <w:p>
-      <w:pPr>
-        <w:rPr>
-          <w:b/>
-        </w:rPr>
-      </w:pPr>
-      <w:r>
-        <w:t>Неверные ответы: Нет</w:t>
-      </w:r>
-    </w:p>
-    <w:p>
-      <w:pPr>
-        <w:rPr>
-          <w:b/>
-        </w:rPr>
-      </w:pPr>
-      <w:r>
-        <w:rPr>
-          <w:b/>
-        </w:rPr>
-        <w:t>Утверждение</w:t>
-      </w:r>
-      <w:r>
-        <w:rPr>
-          <w:b/>
-        </w:rPr>
-        <w:t xml:space="preserve">:  </w:t>
-      </w:r>
-      <w:r>
-        <w:rPr>
-          <w:b/>
-        </w:rPr>
-        <w:t>Кто здесь</w:t>
-      </w:r>
-      <w:r>
-        <w:rPr>
-          <w:b/>
-        </w:rPr>
-        <w:t xml:space="preserve"> </w:t>
-      </w:r>
-      <w:r>
-        <w:rPr>
-          <w:b/>
-        </w:rPr>
-        <w:t>котик ^^</w:t>
-      </w:r>
-      <w:r>
-        <w:rPr>
-          <w:b/>
-        </w:rPr>
-        <w:t>?</w:t>
-      </w:r>
-      <w:r>
-        <w:rPr>
-          <w:b/>
-        </w:rPr>
-        <w:t xml:space="preserve"> </w:t>
-      </w:r>
-    </w:p>
-    <w:p>
-      <w:pPr>
-        <w:rPr>
-          <w:lang w:val="en-US"/>
-        </w:rPr>
-      </w:pPr>
-      <w:r>
-        <w:t>Картинка</w:t>
-      </w:r>
-      <w:r>
-        <w:rPr>
-          <w:lang w:val="en-US"/>
-        </w:rPr>
-        <w:t>: D:</w:t>
-      </w:r>
-      <w:r>
-        <w:rPr>
-          <w:lang w:val="en-US"/>
-        </w:rPr>
-        <w:t>/</w:t>
-      </w:r>
-      <w:r>
-        <w:rPr>
-          <w:lang w:val="en-US"/>
-        </w:rPr>
-        <w:t>EcoTest</w:t>
-      </w:r>
-      <w:r>
-        <w:rPr>
-          <w:lang w:val="en-US"/>
-        </w:rPr>
-        <w:t>/</w:t>
-      </w:r>
-      <w:r>
-        <w:rPr>
-          <w:lang w:val="en-US"/>
-        </w:rPr>
-        <w:t>EcoTestCreator</w:t>
-      </w:r>
-      <w:r>
-        <w:rPr>
-          <w:lang w:val="en-US"/>
-        </w:rPr>
-        <w:t>/</w:t>
-      </w:r>
-      <w:r>
-        <w:rPr>
-          <w:lang w:val="en-US"/>
-        </w:rPr>
-        <w:t>EcoTestCreator</w:t>
-      </w:r>
-      <w:r>
-        <w:rPr>
-          <w:lang w:val="en-US"/>
-        </w:rPr>
-        <w:t>/</w:t>
-      </w:r>
-      <w:r>
-        <w:rPr>
-          <w:lang w:val="en-US"/>
-        </w:rPr>
-        <w:t>TestCreator</w:t>
-      </w:r>
-      <w:r>
-        <w:rPr>
-          <w:lang w:val="en-US"/>
-        </w:rPr>
-        <w:t>/</w:t>
-      </w:r>
-      <w:r>
-        <w:rPr>
-          <w:lang w:val="en-US"/>
-        </w:rPr>
-        <w:t>seecat.jpg</w:t>
-      </w:r>
-    </w:p>
-    <w:p>
-      <w:r>
-        <w:t xml:space="preserve">Верный </w:t>
-      </w:r>
-      <w:r>
-        <w:t>ответ</w:t>
-      </w:r>
-      <w:r>
-        <w:t>:  Чувак на картинке</w:t>
-      </w:r>
-    </w:p>
-    <w:p>
-      <w:r>
-        <w:t xml:space="preserve">Неверные ответы: </w:t>
-      </w:r>
-      <w:r>
-        <w:t>Я здесь котик!</w:t>
-      </w:r>
-    </w:p>
-    <w:p>
       <w:bookmarkStart w:id="0" w:name="_GoBack"/>
       <w:bookmarkEnd w:id="0"/>
+      <w:r>
+        <w:rPr>
+          <w:b/>
+        </w:rPr>
+        <w:t>Утверждение</w:t>
+      </w:r>
+      <w:r>
+        <w:rPr>
+          <w:b/>
+        </w:rPr>
+        <w:t xml:space="preserve">:  </w:t>
+      </w:r>
+      <w:r>
+        <w:rPr>
+          <w:b/>
+        </w:rPr>
+        <w:t>Кто здесь</w:t>
+      </w:r>
+      <w:r>
+        <w:rPr>
+          <w:b/>
+        </w:rPr>
+        <w:t xml:space="preserve"> </w:t>
+      </w:r>
+      <w:r>
+        <w:rPr>
+          <w:b/>
+        </w:rPr>
+        <w:t>котик ^^</w:t>
+      </w:r>
+      <w:r>
+        <w:rPr>
+          <w:b/>
+        </w:rPr>
+        <w:t>?</w:t>
+      </w:r>
+      <w:r>
+        <w:rPr>
+          <w:b/>
+        </w:rPr>
+        <w:t xml:space="preserve"> </w:t>
+      </w:r>
+    </w:p>
+    <w:p>
+      <w:r>
+        <w:t xml:space="preserve">Верный </w:t>
+      </w:r>
+      <w:r>
+        <w:t>ответ</w:t>
+      </w:r>
+      <w:r>
+        <w:t>:  Чувак на картинке</w:t>
+      </w:r>
+    </w:p>
+    <w:p>
+      <w:r>
+        <w:t xml:space="preserve">Неверные ответы: </w:t>
+      </w:r>
+      <w:r>
+        <w:t>Я здесь котик!</w:t>
+      </w:r>
+    </w:p>
+    <w:p>
+      <w:pPr>
+        <w:rPr>
+          <w:lang w:val="en-US"/>
+        </w:rPr>
+      </w:pPr>
+      <w:r>
+        <w:t>Картинка</w:t>
+      </w:r>
+      <w:r>
+        <w:rPr>
+          <w:lang w:val="en-US"/>
+        </w:rPr>
+        <w:t>: D:</w:t>
+      </w:r>
+      <w:r>
+        <w:rPr>
+          <w:lang w:val="en-US"/>
+        </w:rPr>
+        <w:t>/</w:t>
+      </w:r>
+      <w:r>
+        <w:rPr>
+          <w:lang w:val="en-US"/>
+        </w:rPr>
+        <w:t>EcoTest</w:t>
+      </w:r>
+      <w:r>
+        <w:rPr>
+          <w:lang w:val="en-US"/>
+        </w:rPr>
+        <w:t>/</w:t>
+      </w:r>
+      <w:r>
+        <w:rPr>
+          <w:lang w:val="en-US"/>
+        </w:rPr>
+        <w:t>EcoTestCreator</w:t>
+      </w:r>
+      <w:r>
+        <w:rPr>
+          <w:lang w:val="en-US"/>
+        </w:rPr>
+        <w:t>/</w:t>
+      </w:r>
+      <w:r>
+        <w:rPr>
+          <w:lang w:val="en-US"/>
+        </w:rPr>
+        <w:t>EcoTestCreator</w:t>
+      </w:r>
+      <w:r>
+        <w:rPr>
+          <w:lang w:val="en-US"/>
+        </w:rPr>
+        <w:t>/</w:t>
+      </w:r>
+      <w:r>
+        <w:rPr>
+          <w:lang w:val="en-US"/>
+        </w:rPr>
+        <w:t>TestCreator</w:t>
+      </w:r>
+      <w:r>
+        <w:rPr>
+          <w:lang w:val="en-US"/>
+        </w:rPr>
+        <w:t>/</w:t>
+      </w:r>
+      <w:r>
+        <w:rPr>
+          <w:lang w:val="en-US"/>
+        </w:rPr>
+        <w:t>seecat.jpg</w:t>
+      </w:r>
+    </w:p>
+    <w:p>
+      <w:pPr>
+        <w:rPr>
+          <w:lang w:val="en-US"/>
+        </w:rPr>
+      </w:pPr>
     </w:p>
     <w:sectPr>
       <w:pgSz w:w="11906" w:h="16838"/>

</xml_diff>

<commit_message>
Fix test creator screen size/add coping of images from current dir to generated folder.
</commit_message>
<xml_diff>
--- a/newTestExample.docx
+++ b/newTestExample.docx
@@ -250,139 +250,85 @@
           <w:b/>
         </w:rPr>
       </w:pPr>
+      <w:r>
+        <w:rPr>
+          <w:b/>
+        </w:rPr>
+        <w:t>Утверждение</w:t>
+      </w:r>
+      <w:r>
+        <w:rPr>
+          <w:b/>
+        </w:rPr>
+        <w:t xml:space="preserve">:  </w:t>
+      </w:r>
+      <w:r>
+        <w:rPr>
+          <w:b/>
+        </w:rPr>
+        <w:t>Кто здесь</w:t>
+      </w:r>
+      <w:r>
+        <w:rPr>
+          <w:b/>
+        </w:rPr>
+        <w:t xml:space="preserve"> </w:t>
+      </w:r>
+      <w:r>
+        <w:rPr>
+          <w:b/>
+        </w:rPr>
+        <w:t>котик ^^</w:t>
+      </w:r>
+      <w:r>
+        <w:rPr>
+          <w:b/>
+        </w:rPr>
+        <w:t>?</w:t>
+      </w:r>
+      <w:r>
+        <w:rPr>
+          <w:b/>
+        </w:rPr>
+        <w:t xml:space="preserve"> </w:t>
+      </w:r>
+    </w:p>
+    <w:p>
+      <w:r>
+        <w:t xml:space="preserve">Верный </w:t>
+      </w:r>
+      <w:r>
+        <w:t>ответ</w:t>
+      </w:r>
+      <w:r>
+        <w:t>:  Чувак на картинке</w:t>
+      </w:r>
+    </w:p>
+    <w:p>
+      <w:r>
+        <w:t xml:space="preserve">Неверные ответы: </w:t>
+      </w:r>
+      <w:r>
+        <w:t>Я здесь котик!</w:t>
+      </w:r>
+    </w:p>
+    <w:p>
+      <w:pPr>
+        <w:rPr>
+          <w:lang w:val="en-US"/>
+        </w:rPr>
+      </w:pPr>
+      <w:r>
+        <w:t>Картинка</w:t>
+      </w:r>
+      <w:r>
+        <w:rPr>
+          <w:lang w:val="en-US"/>
+        </w:rPr>
+        <w:t xml:space="preserve">: </w:t>
+      </w:r>
       <w:bookmarkStart w:id="0" w:name="_GoBack"/>
       <w:bookmarkEnd w:id="0"/>
-      <w:r>
-        <w:rPr>
-          <w:b/>
-        </w:rPr>
-        <w:t>Утверждение</w:t>
-      </w:r>
-      <w:r>
-        <w:rPr>
-          <w:b/>
-        </w:rPr>
-        <w:t xml:space="preserve">:  </w:t>
-      </w:r>
-      <w:r>
-        <w:rPr>
-          <w:b/>
-        </w:rPr>
-        <w:t>Кто здесь</w:t>
-      </w:r>
-      <w:r>
-        <w:rPr>
-          <w:b/>
-        </w:rPr>
-        <w:t xml:space="preserve"> </w:t>
-      </w:r>
-      <w:r>
-        <w:rPr>
-          <w:b/>
-        </w:rPr>
-        <w:t>котик ^^</w:t>
-      </w:r>
-      <w:r>
-        <w:rPr>
-          <w:b/>
-        </w:rPr>
-        <w:t>?</w:t>
-      </w:r>
-      <w:r>
-        <w:rPr>
-          <w:b/>
-        </w:rPr>
-        <w:t xml:space="preserve"> </w:t>
-      </w:r>
-    </w:p>
-    <w:p>
-      <w:r>
-        <w:t xml:space="preserve">Верный </w:t>
-      </w:r>
-      <w:r>
-        <w:t>ответ</w:t>
-      </w:r>
-      <w:r>
-        <w:t>:  Чувак на картинке</w:t>
-      </w:r>
-    </w:p>
-    <w:p>
-      <w:r>
-        <w:t xml:space="preserve">Неверные ответы: </w:t>
-      </w:r>
-      <w:r>
-        <w:t>Я здесь котик!</w:t>
-      </w:r>
-    </w:p>
-    <w:p>
-      <w:pPr>
-        <w:rPr>
-          <w:lang w:val="en-US"/>
-        </w:rPr>
-      </w:pPr>
-      <w:r>
-        <w:t>Картинка</w:t>
-      </w:r>
-      <w:r>
-        <w:rPr>
-          <w:lang w:val="en-US"/>
-        </w:rPr>
-        <w:t>: D:</w:t>
-      </w:r>
-      <w:r>
-        <w:rPr>
-          <w:lang w:val="en-US"/>
-        </w:rPr>
-        <w:t>/</w:t>
-      </w:r>
-      <w:r>
-        <w:rPr>
-          <w:lang w:val="en-US"/>
-        </w:rPr>
-        <w:t>EcoTest</w:t>
-      </w:r>
-      <w:r>
-        <w:rPr>
-          <w:lang w:val="en-US"/>
-        </w:rPr>
-        <w:t>/</w:t>
-      </w:r>
-      <w:r>
-        <w:rPr>
-          <w:lang w:val="en-US"/>
-        </w:rPr>
-        <w:t>EcoTestCreator</w:t>
-      </w:r>
-      <w:r>
-        <w:rPr>
-          <w:lang w:val="en-US"/>
-        </w:rPr>
-        <w:t>/</w:t>
-      </w:r>
-      <w:r>
-        <w:rPr>
-          <w:lang w:val="en-US"/>
-        </w:rPr>
-        <w:t>EcoTestCreator</w:t>
-      </w:r>
-      <w:r>
-        <w:rPr>
-          <w:lang w:val="en-US"/>
-        </w:rPr>
-        <w:t>/</w:t>
-      </w:r>
-      <w:r>
-        <w:rPr>
-          <w:lang w:val="en-US"/>
-        </w:rPr>
-        <w:t>TestCreator</w:t>
-      </w:r>
-      <w:r>
-        <w:rPr>
-          <w:lang w:val="en-US"/>
-        </w:rPr>
-        <w:t>/</w:t>
-      </w:r>
       <w:r>
         <w:rPr>
           <w:lang w:val="en-US"/>

</xml_diff>

<commit_message>
fix db saving, add test creation by app, add file loading
</commit_message>
<xml_diff>
--- a/newTestExample.docx
+++ b/newTestExample.docx
@@ -6,8 +6,92 @@
       <w:pPr>
         <w:rPr>
           <w:b/>
+          <w:lang w:val="en-US"/>
         </w:rPr>
       </w:pPr>
+    </w:p>
+    <w:p>
+      <w:r>
+        <w:rPr>
+          <w:b/>
+        </w:rPr>
+        <w:t xml:space="preserve">Название: </w:t>
+      </w:r>
+      <w:r>
+        <w:t>Тест на супер</w:t>
+      </w:r>
+      <w:r>
+        <w:t xml:space="preserve"> </w:t>
+      </w:r>
+      <w:r>
+        <w:t>-</w:t>
+      </w:r>
+      <w:r>
+        <w:t xml:space="preserve"> </w:t>
+      </w:r>
+      <w:r>
+        <w:t>программиста.</w:t>
+      </w:r>
+    </w:p>
+    <w:p>
+      <w:pPr>
+        <w:rPr>
+          <w:b/>
+          <w:lang w:val="en-US"/>
+        </w:rPr>
+      </w:pPr>
+      <w:r>
+        <w:rPr>
+          <w:b/>
+        </w:rPr>
+        <w:t xml:space="preserve">Время выполнения: </w:t>
+      </w:r>
+      <w:r>
+        <w:rPr>
+          <w:b/>
+          <w:lang w:val="en-US"/>
+        </w:rPr>
+        <w:t xml:space="preserve"> </w:t>
+      </w:r>
+      <w:r>
+        <w:rPr>
+          <w:lang w:val="en-US"/>
+        </w:rPr>
+        <w:t>00:</w:t>
+      </w:r>
+      <w:r>
+        <w:t>10</w:t>
+      </w:r>
+    </w:p>
+    <w:p>
+      <w:pPr>
+        <w:rPr>
+          <w:b/>
+        </w:rPr>
+      </w:pPr>
+      <w:r>
+        <w:rPr>
+          <w:b/>
+        </w:rPr>
+        <w:t xml:space="preserve">Количество вопросов: </w:t>
+      </w:r>
+      <w:r>
+        <w:rPr>
+          <w:b/>
+          <w:lang w:val="en-US"/>
+        </w:rPr>
+        <w:t xml:space="preserve"> </w:t>
+      </w:r>
+      <w:r>
+        <w:t>5</w:t>
+      </w:r>
+    </w:p>
+    <w:p>
+      <w:pPr>
+        <w:rPr>
+          <w:b/>
+        </w:rPr>
+      </w:pPr>
       <w:r>
         <w:rPr>
           <w:b/>
@@ -48,6 +132,11 @@
       </w:r>
     </w:p>
     <w:p>
+      <w:pPr>
+        <w:rPr>
+          <w:lang w:val="en-US"/>
+        </w:rPr>
+      </w:pPr>
       <w:r>
         <w:t xml:space="preserve">Неверные ответы: </w:t>
       </w:r>
@@ -56,279 +145,333 @@
       </w:r>
       <w:r>
         <w:t>Конечно, я</w:t>
-      </w:r>
-    </w:p>
-    <w:p>
-      <w:pPr>
-        <w:rPr>
-          <w:b/>
-        </w:rPr>
-      </w:pPr>
-      <w:r>
-        <w:rPr>
-          <w:b/>
-        </w:rPr>
-        <w:t>Утверждение</w:t>
-      </w:r>
-      <w:r>
-        <w:rPr>
-          <w:b/>
-        </w:rPr>
-        <w:t xml:space="preserve">:  </w:t>
-      </w:r>
-      <w:r>
-        <w:rPr>
-          <w:b/>
-        </w:rPr>
-        <w:t xml:space="preserve">Сегодня </w:t>
-      </w:r>
-      <w:r>
-        <w:rPr>
-          <w:b/>
-        </w:rPr>
-        <w:t>хорошая</w:t>
-      </w:r>
-      <w:r>
-        <w:rPr>
-          <w:b/>
-        </w:rPr>
-        <w:t xml:space="preserve"> погода</w:t>
-      </w:r>
-      <w:r>
-        <w:rPr>
-          <w:b/>
-        </w:rPr>
-        <w:t>?</w:t>
-      </w:r>
-    </w:p>
-    <w:p>
-      <w:r>
-        <w:t xml:space="preserve">Верный </w:t>
-      </w:r>
-      <w:r>
-        <w:t>ответ</w:t>
-      </w:r>
-      <w:r>
-        <w:t>:  Да</w:t>
-      </w:r>
-    </w:p>
-    <w:p>
-      <w:r>
-        <w:t>Неверные ответы</w:t>
-      </w:r>
-      <w:r>
-        <w:t xml:space="preserve">: </w:t>
-      </w:r>
-      <w:r>
-        <w:t>Нет</w:t>
-      </w:r>
-      <w:r>
-        <w:t>;</w:t>
-      </w:r>
-      <w:r>
-        <w:t xml:space="preserve"> Я не знаю</w:t>
-      </w:r>
-    </w:p>
-    <w:p>
-      <w:pPr>
-        <w:rPr>
-          <w:b/>
-        </w:rPr>
-      </w:pPr>
-      <w:r>
-        <w:rPr>
-          <w:b/>
-        </w:rPr>
-        <w:t>Утверждение</w:t>
-      </w:r>
-      <w:r>
-        <w:rPr>
-          <w:b/>
-        </w:rPr>
-        <w:t xml:space="preserve">:  </w:t>
-      </w:r>
-      <w:r>
-        <w:rPr>
-          <w:b/>
-        </w:rPr>
-        <w:t>Был ли к</w:t>
-      </w:r>
-      <w:r>
-        <w:rPr>
-          <w:b/>
-        </w:rPr>
-        <w:t>олобок вреден для фигуры лисицы</w:t>
-      </w:r>
-      <w:r>
-        <w:rPr>
-          <w:b/>
-        </w:rPr>
-        <w:t>?</w:t>
-      </w:r>
-      <w:r>
-        <w:rPr>
-          <w:b/>
-        </w:rPr>
-        <w:t xml:space="preserve"> </w:t>
-      </w:r>
-    </w:p>
-    <w:p>
-      <w:r>
-        <w:t xml:space="preserve">Верный </w:t>
-      </w:r>
-      <w:r>
-        <w:t>ответ</w:t>
-      </w:r>
-      <w:r>
-        <w:t>:  Нет</w:t>
-      </w:r>
-    </w:p>
-    <w:p>
-      <w:r>
-        <w:t>Неверные ответы:</w:t>
-      </w:r>
-      <w:r>
-        <w:t xml:space="preserve"> </w:t>
-      </w:r>
-      <w:r>
-        <w:t xml:space="preserve"> </w:t>
-      </w:r>
-      <w:r>
-        <w:t>Да</w:t>
-      </w:r>
-    </w:p>
-    <w:p>
-      <w:pPr>
-        <w:rPr>
-          <w:b/>
-        </w:rPr>
-      </w:pPr>
-      <w:r>
-        <w:rPr>
-          <w:b/>
-        </w:rPr>
-        <w:t>Утверждение</w:t>
-      </w:r>
-      <w:r>
-        <w:rPr>
-          <w:b/>
-        </w:rPr>
-        <w:t xml:space="preserve">:  </w:t>
-      </w:r>
-      <w:r>
-        <w:rPr>
-          <w:b/>
-        </w:rPr>
-        <w:t>Дважды два = 4</w:t>
-      </w:r>
-      <w:r>
-        <w:rPr>
-          <w:b/>
-        </w:rPr>
-        <w:t>?</w:t>
-      </w:r>
-    </w:p>
-    <w:p>
-      <w:r>
-        <w:t xml:space="preserve">Верный </w:t>
-      </w:r>
-      <w:r>
-        <w:t>ответ</w:t>
-      </w:r>
-      <w:r>
-        <w:t>:  Да</w:t>
-      </w:r>
-    </w:p>
-    <w:p>
-      <w:r>
-        <w:t>Неверные ответы: Нет</w:t>
-      </w:r>
-    </w:p>
-    <w:p>
-      <w:pPr>
-        <w:rPr>
-          <w:b/>
-        </w:rPr>
-      </w:pPr>
-      <w:r>
-        <w:rPr>
-          <w:b/>
-        </w:rPr>
-        <w:t>Утверждение</w:t>
-      </w:r>
-      <w:r>
-        <w:rPr>
-          <w:b/>
-        </w:rPr>
-        <w:t xml:space="preserve">:  </w:t>
-      </w:r>
-      <w:r>
-        <w:rPr>
-          <w:b/>
-        </w:rPr>
-        <w:t>Кто здесь</w:t>
-      </w:r>
-      <w:r>
-        <w:rPr>
-          <w:b/>
-        </w:rPr>
-        <w:t xml:space="preserve"> </w:t>
-      </w:r>
-      <w:r>
-        <w:rPr>
-          <w:b/>
-        </w:rPr>
-        <w:t>котик ^^</w:t>
-      </w:r>
-      <w:r>
-        <w:rPr>
-          <w:b/>
-        </w:rPr>
-        <w:t>?</w:t>
-      </w:r>
-      <w:r>
-        <w:rPr>
-          <w:b/>
-        </w:rPr>
-        <w:t xml:space="preserve"> </w:t>
-      </w:r>
-    </w:p>
-    <w:p>
-      <w:r>
-        <w:t xml:space="preserve">Верный </w:t>
-      </w:r>
-      <w:r>
-        <w:t>ответ</w:t>
-      </w:r>
-      <w:r>
-        <w:t>:  Чувак на картинке</w:t>
-      </w:r>
-    </w:p>
-    <w:p>
-      <w:r>
-        <w:t xml:space="preserve">Неверные ответы: </w:t>
-      </w:r>
-      <w:r>
-        <w:t>Я здесь котик!</w:t>
-      </w:r>
-    </w:p>
-    <w:p>
-      <w:pPr>
-        <w:rPr>
-          <w:lang w:val="en-US"/>
-        </w:rPr>
-      </w:pPr>
-      <w:r>
-        <w:t>Картинка</w:t>
-      </w:r>
-      <w:r>
-        <w:rPr>
-          <w:lang w:val="en-US"/>
-        </w:rPr>
-        <w:t xml:space="preserve">: </w:t>
       </w:r>
       <w:bookmarkStart w:id="0" w:name="_GoBack"/>
       <w:bookmarkEnd w:id="0"/>
+    </w:p>
+    <w:p>
+      <w:pPr>
+        <w:rPr>
+          <w:b/>
+        </w:rPr>
+      </w:pPr>
+      <w:r>
+        <w:rPr>
+          <w:b/>
+        </w:rPr>
+        <w:t>Утверждение</w:t>
+      </w:r>
+      <w:r>
+        <w:rPr>
+          <w:b/>
+        </w:rPr>
+        <w:t xml:space="preserve">:  </w:t>
+      </w:r>
+      <w:r>
+        <w:rPr>
+          <w:b/>
+        </w:rPr>
+        <w:t xml:space="preserve">Сегодня </w:t>
+      </w:r>
+      <w:r>
+        <w:rPr>
+          <w:b/>
+        </w:rPr>
+        <w:t>хорошая</w:t>
+      </w:r>
+      <w:r>
+        <w:rPr>
+          <w:b/>
+        </w:rPr>
+        <w:t xml:space="preserve"> погода</w:t>
+      </w:r>
+      <w:r>
+        <w:rPr>
+          <w:b/>
+        </w:rPr>
+        <w:t>?</w:t>
+      </w:r>
+    </w:p>
+    <w:p>
+      <w:r>
+        <w:t xml:space="preserve">Верный </w:t>
+      </w:r>
+      <w:r>
+        <w:t>ответ</w:t>
+      </w:r>
+      <w:r>
+        <w:t>:  Да</w:t>
+      </w:r>
+    </w:p>
+    <w:p>
+      <w:r>
+        <w:t>Неверные ответы</w:t>
+      </w:r>
+      <w:r>
+        <w:t xml:space="preserve">: </w:t>
+      </w:r>
+      <w:r>
+        <w:t>Нет</w:t>
+      </w:r>
+      <w:r>
+        <w:t>;</w:t>
+      </w:r>
+      <w:r>
+        <w:t xml:space="preserve"> Я не знаю</w:t>
+      </w:r>
+    </w:p>
+    <w:p>
+      <w:pPr>
+        <w:rPr>
+          <w:b/>
+        </w:rPr>
+      </w:pPr>
+      <w:r>
+        <w:rPr>
+          <w:b/>
+        </w:rPr>
+        <w:t>Утверждение</w:t>
+      </w:r>
+      <w:r>
+        <w:rPr>
+          <w:b/>
+        </w:rPr>
+        <w:t xml:space="preserve">:  </w:t>
+      </w:r>
+      <w:r>
+        <w:rPr>
+          <w:b/>
+        </w:rPr>
+        <w:t>Был ли к</w:t>
+      </w:r>
+      <w:r>
+        <w:rPr>
+          <w:b/>
+        </w:rPr>
+        <w:t>олобок вреден для фигуры лисицы</w:t>
+      </w:r>
+      <w:r>
+        <w:rPr>
+          <w:b/>
+        </w:rPr>
+        <w:t>?</w:t>
+      </w:r>
+      <w:r>
+        <w:rPr>
+          <w:b/>
+        </w:rPr>
+        <w:t xml:space="preserve"> </w:t>
+      </w:r>
+    </w:p>
+    <w:p>
+      <w:r>
+        <w:t xml:space="preserve">Верный </w:t>
+      </w:r>
+      <w:r>
+        <w:t>ответ</w:t>
+      </w:r>
+      <w:r>
+        <w:t>:  Нет</w:t>
+      </w:r>
+    </w:p>
+    <w:p>
+      <w:r>
+        <w:t>Неверные ответы:</w:t>
+      </w:r>
+      <w:r>
+        <w:t xml:space="preserve"> </w:t>
+      </w:r>
+      <w:r>
+        <w:t xml:space="preserve"> </w:t>
+      </w:r>
+      <w:r>
+        <w:t>Да</w:t>
+      </w:r>
+    </w:p>
+    <w:p>
+      <w:pPr>
+        <w:rPr>
+          <w:b/>
+        </w:rPr>
+      </w:pPr>
+      <w:r>
+        <w:rPr>
+          <w:b/>
+        </w:rPr>
+        <w:t>Утверждение</w:t>
+      </w:r>
+      <w:r>
+        <w:rPr>
+          <w:b/>
+        </w:rPr>
+        <w:t xml:space="preserve">:  </w:t>
+      </w:r>
+      <w:r>
+        <w:rPr>
+          <w:b/>
+        </w:rPr>
+        <w:t>Дважды два = 4</w:t>
+      </w:r>
+      <w:r>
+        <w:rPr>
+          <w:b/>
+        </w:rPr>
+        <w:t>?</w:t>
+      </w:r>
+    </w:p>
+    <w:p>
+      <w:r>
+        <w:t xml:space="preserve">Верный </w:t>
+      </w:r>
+      <w:r>
+        <w:t>ответ</w:t>
+      </w:r>
+      <w:r>
+        <w:t>:  Да</w:t>
+      </w:r>
+    </w:p>
+    <w:p>
+      <w:r>
+        <w:t>Неверные ответы: Нет</w:t>
+      </w:r>
+    </w:p>
+    <w:p>
+      <w:pPr>
+        <w:rPr>
+          <w:b/>
+        </w:rPr>
+      </w:pPr>
+      <w:r>
+        <w:rPr>
+          <w:b/>
+        </w:rPr>
+        <w:t>Утверждение</w:t>
+      </w:r>
+      <w:r>
+        <w:rPr>
+          <w:b/>
+        </w:rPr>
+        <w:t xml:space="preserve">:  </w:t>
+      </w:r>
+      <w:r>
+        <w:rPr>
+          <w:b/>
+        </w:rPr>
+        <w:t>Кто здесь</w:t>
+      </w:r>
+      <w:r>
+        <w:rPr>
+          <w:b/>
+        </w:rPr>
+        <w:t xml:space="preserve"> </w:t>
+      </w:r>
+      <w:r>
+        <w:rPr>
+          <w:b/>
+        </w:rPr>
+        <w:t>котик ^^</w:t>
+      </w:r>
+      <w:r>
+        <w:rPr>
+          <w:b/>
+        </w:rPr>
+        <w:t>?</w:t>
+      </w:r>
+      <w:r>
+        <w:rPr>
+          <w:b/>
+        </w:rPr>
+        <w:t xml:space="preserve"> </w:t>
+      </w:r>
+    </w:p>
+    <w:p>
+      <w:r>
+        <w:t xml:space="preserve">Верный </w:t>
+      </w:r>
+      <w:r>
+        <w:t>ответ</w:t>
+      </w:r>
+      <w:r>
+        <w:t>:  Чувак на картинке</w:t>
+      </w:r>
+    </w:p>
+    <w:p>
+      <w:r>
+        <w:t xml:space="preserve">Неверные ответы: </w:t>
+      </w:r>
+      <w:r>
+        <w:t>Я здесь котик!</w:t>
+      </w:r>
+    </w:p>
+    <w:p>
+      <w:pPr>
+        <w:rPr>
+          <w:lang w:val="en-US"/>
+        </w:rPr>
+      </w:pPr>
+      <w:r>
+        <w:t>Картинка</w:t>
+      </w:r>
+      <w:r>
+        <w:rPr>
+          <w:lang w:val="en-US"/>
+        </w:rPr>
+        <w:t xml:space="preserve">: </w:t>
+      </w:r>
+      <w:r>
+        <w:rPr>
+          <w:lang w:val="en-US"/>
+        </w:rPr>
+        <w:t>D:/</w:t>
+      </w:r>
+      <w:r>
+        <w:rPr>
+          <w:lang w:val="en-US"/>
+        </w:rPr>
+        <w:t>EcoTest</w:t>
+      </w:r>
+      <w:r>
+        <w:rPr>
+          <w:lang w:val="en-US"/>
+        </w:rPr>
+        <w:t>/</w:t>
+      </w:r>
+      <w:r>
+        <w:rPr>
+          <w:lang w:val="en-US"/>
+        </w:rPr>
+        <w:t>EcoTestCreator</w:t>
+      </w:r>
+      <w:r>
+        <w:rPr>
+          <w:lang w:val="en-US"/>
+        </w:rPr>
+        <w:t>/</w:t>
+      </w:r>
+      <w:r>
+        <w:rPr>
+          <w:lang w:val="en-US"/>
+        </w:rPr>
+        <w:t>EcoTestCreator</w:t>
+      </w:r>
+      <w:r>
+        <w:rPr>
+          <w:lang w:val="en-US"/>
+        </w:rPr>
+        <w:t>/</w:t>
+      </w:r>
+      <w:r>
+        <w:rPr>
+          <w:lang w:val="en-US"/>
+        </w:rPr>
+        <w:t>TestCreator</w:t>
+      </w:r>
+      <w:r>
+        <w:rPr>
+          <w:lang w:val="en-US"/>
+        </w:rPr>
+        <w:t>/</w:t>
+      </w:r>
       <w:r>
         <w:rPr>
           <w:lang w:val="en-US"/>

</xml_diff>

<commit_message>
Finish test editor tab functionality
</commit_message>
<xml_diff>
--- a/newTestExample.docx
+++ b/newTestExample.docx
@@ -3,151 +3,132 @@
 <w:document xmlns:wpc="http://schemas.microsoft.com/office/word/2010/wordprocessingCanvas" xmlns:mc="http://schemas.openxmlformats.org/markup-compatibility/2006" xmlns:o="urn:schemas-microsoft-com:office:office" xmlns:r="http://schemas.openxmlformats.org/officeDocument/2006/relationships" xmlns:m="http://schemas.openxmlformats.org/officeDocument/2006/math" xmlns:v="urn:schemas-microsoft-com:vml" xmlns:wp14="http://schemas.microsoft.com/office/word/2010/wordprocessingDrawing" xmlns:wp="http://schemas.openxmlformats.org/drawingml/2006/wordprocessingDrawing" xmlns:w10="urn:schemas-microsoft-com:office:word" xmlns:w="http://schemas.openxmlformats.org/wordprocessingml/2006/main" xmlns:w14="http://schemas.microsoft.com/office/word/2010/wordml" xmlns:wpg="http://schemas.microsoft.com/office/word/2010/wordprocessingGroup" xmlns:wpi="http://schemas.microsoft.com/office/word/2010/wordprocessingInk" xmlns:wne="http://schemas.microsoft.com/office/word/2006/wordml" xmlns:wps="http://schemas.microsoft.com/office/word/2010/wordprocessingShape" mc:Ignorable="w14 wp14">
   <w:body>
     <w:p>
-      <w:pPr>
-        <w:rPr>
-          <w:b/>
-          <w:lang w:val="en-US"/>
-        </w:rPr>
-      </w:pPr>
-    </w:p>
-    <w:p>
-      <w:r>
-        <w:rPr>
-          <w:b/>
-        </w:rPr>
-        <w:t xml:space="preserve">Название: </w:t>
-      </w:r>
-      <w:r>
-        <w:t>Тест на супер</w:t>
-      </w:r>
-      <w:r>
-        <w:t xml:space="preserve"> </w:t>
-      </w:r>
-      <w:r>
-        <w:t>-</w:t>
-      </w:r>
-      <w:r>
-        <w:t xml:space="preserve"> </w:t>
-      </w:r>
-      <w:r>
-        <w:t>программиста.</w:t>
-      </w:r>
-    </w:p>
-    <w:p>
-      <w:pPr>
-        <w:rPr>
-          <w:b/>
-          <w:lang w:val="en-US"/>
-        </w:rPr>
-      </w:pPr>
-      <w:r>
-        <w:rPr>
-          <w:b/>
-        </w:rPr>
-        <w:t xml:space="preserve">Время выполнения: </w:t>
-      </w:r>
-      <w:r>
-        <w:rPr>
-          <w:b/>
-          <w:lang w:val="en-US"/>
-        </w:rPr>
-        <w:t xml:space="preserve"> </w:t>
-      </w:r>
-      <w:r>
-        <w:rPr>
-          <w:lang w:val="en-US"/>
-        </w:rPr>
-        <w:t>00:</w:t>
-      </w:r>
-      <w:r>
-        <w:t>10</w:t>
-      </w:r>
-    </w:p>
-    <w:p>
-      <w:pPr>
-        <w:rPr>
-          <w:b/>
-        </w:rPr>
-      </w:pPr>
-      <w:r>
-        <w:rPr>
-          <w:b/>
-        </w:rPr>
-        <w:t xml:space="preserve">Количество вопросов: </w:t>
-      </w:r>
-      <w:r>
-        <w:rPr>
-          <w:b/>
-          <w:lang w:val="en-US"/>
-        </w:rPr>
-        <w:t xml:space="preserve"> </w:t>
-      </w:r>
-      <w:r>
-        <w:t>5</w:t>
-      </w:r>
-    </w:p>
-    <w:p>
-      <w:pPr>
-        <w:rPr>
-          <w:b/>
-        </w:rPr>
-      </w:pPr>
-      <w:r>
-        <w:rPr>
-          <w:b/>
-        </w:rPr>
-        <w:t>У</w:t>
-      </w:r>
-      <w:r>
-        <w:rPr>
-          <w:b/>
-        </w:rPr>
-        <w:t>тверждение</w:t>
-      </w:r>
-      <w:r>
-        <w:rPr>
-          <w:b/>
-        </w:rPr>
-        <w:t xml:space="preserve">:  </w:t>
-      </w:r>
-      <w:r>
-        <w:rPr>
-          <w:b/>
-        </w:rPr>
-        <w:t>Кто здесь самый лучший программист?</w:t>
-      </w:r>
-    </w:p>
-    <w:p>
-      <w:r>
-        <w:t>Верный</w:t>
-      </w:r>
-      <w:r>
-        <w:t xml:space="preserve"> о</w:t>
-      </w:r>
-      <w:r>
-        <w:t xml:space="preserve">твет:  </w:t>
-      </w:r>
-      <w:r>
-        <w:t>Я</w:t>
-      </w:r>
-    </w:p>
-    <w:p>
-      <w:pPr>
-        <w:rPr>
-          <w:lang w:val="en-US"/>
-        </w:rPr>
-      </w:pPr>
-      <w:r>
-        <w:t xml:space="preserve">Неверные ответы: </w:t>
-      </w:r>
-      <w:r>
-        <w:t xml:space="preserve"> </w:t>
-      </w:r>
-      <w:r>
-        <w:t>Конечно, я</w:t>
-      </w:r>
       <w:bookmarkStart w:id="0" w:name="_GoBack"/>
       <w:bookmarkEnd w:id="0"/>
+      <w:r>
+        <w:rPr>
+          <w:b/>
+        </w:rPr>
+        <w:t xml:space="preserve">Название: </w:t>
+      </w:r>
+      <w:r>
+        <w:t>Тест на супер</w:t>
+      </w:r>
+      <w:r>
+        <w:t xml:space="preserve"> </w:t>
+      </w:r>
+      <w:r>
+        <w:t>-</w:t>
+      </w:r>
+      <w:r>
+        <w:t xml:space="preserve"> </w:t>
+      </w:r>
+      <w:r>
+        <w:t>программиста.</w:t>
+      </w:r>
+    </w:p>
+    <w:p>
+      <w:pPr>
+        <w:rPr>
+          <w:b/>
+        </w:rPr>
+      </w:pPr>
+      <w:r>
+        <w:rPr>
+          <w:b/>
+        </w:rPr>
+        <w:t xml:space="preserve">Время выполнения: </w:t>
+      </w:r>
+      <w:r>
+        <w:rPr>
+          <w:b/>
+        </w:rPr>
+        <w:t xml:space="preserve"> </w:t>
+      </w:r>
+      <w:r>
+        <w:t>00:</w:t>
+      </w:r>
+      <w:r>
+        <w:t>10</w:t>
+      </w:r>
+    </w:p>
+    <w:p>
+      <w:pPr>
+        <w:rPr>
+          <w:b/>
+        </w:rPr>
+      </w:pPr>
+      <w:r>
+        <w:rPr>
+          <w:b/>
+        </w:rPr>
+        <w:t xml:space="preserve">Количество вопросов: </w:t>
+      </w:r>
+      <w:r>
+        <w:rPr>
+          <w:b/>
+        </w:rPr>
+        <w:t xml:space="preserve"> </w:t>
+      </w:r>
+      <w:r>
+        <w:t>5</w:t>
+      </w:r>
+    </w:p>
+    <w:p>
+      <w:pPr>
+        <w:rPr>
+          <w:b/>
+        </w:rPr>
+      </w:pPr>
+      <w:r>
+        <w:rPr>
+          <w:b/>
+        </w:rPr>
+        <w:t>У</w:t>
+      </w:r>
+      <w:r>
+        <w:rPr>
+          <w:b/>
+        </w:rPr>
+        <w:t>тверждение</w:t>
+      </w:r>
+      <w:r>
+        <w:rPr>
+          <w:b/>
+        </w:rPr>
+        <w:t xml:space="preserve">:  </w:t>
+      </w:r>
+      <w:r>
+        <w:rPr>
+          <w:b/>
+        </w:rPr>
+        <w:t>Кто здесь самый лучший программист?</w:t>
+      </w:r>
+    </w:p>
+    <w:p>
+      <w:r>
+        <w:t>Верный</w:t>
+      </w:r>
+      <w:r>
+        <w:t xml:space="preserve"> о</w:t>
+      </w:r>
+      <w:r>
+        <w:t xml:space="preserve">твет:  </w:t>
+      </w:r>
+      <w:r>
+        <w:t>Я</w:t>
+      </w:r>
+    </w:p>
+    <w:p>
+      <w:r>
+        <w:t xml:space="preserve">Неверные ответы: </w:t>
+      </w:r>
+      <w:r>
+        <w:t xml:space="preserve"> </w:t>
+      </w:r>
+      <w:r>
+        <w:t>Конечно, я</w:t>
+      </w:r>
     </w:p>
     <w:p>
       <w:pPr>

</xml_diff>

<commit_message>
small fixes for file chosing menu
</commit_message>
<xml_diff>
--- a/newTestExample.docx
+++ b/newTestExample.docx
@@ -3,302 +3,354 @@
 <w:document xmlns:wpc="http://schemas.microsoft.com/office/word/2010/wordprocessingCanvas" xmlns:mc="http://schemas.openxmlformats.org/markup-compatibility/2006" xmlns:o="urn:schemas-microsoft-com:office:office" xmlns:r="http://schemas.openxmlformats.org/officeDocument/2006/relationships" xmlns:m="http://schemas.openxmlformats.org/officeDocument/2006/math" xmlns:v="urn:schemas-microsoft-com:vml" xmlns:wp14="http://schemas.microsoft.com/office/word/2010/wordprocessingDrawing" xmlns:wp="http://schemas.openxmlformats.org/drawingml/2006/wordprocessingDrawing" xmlns:w10="urn:schemas-microsoft-com:office:word" xmlns:w="http://schemas.openxmlformats.org/wordprocessingml/2006/main" xmlns:w14="http://schemas.microsoft.com/office/word/2010/wordml" xmlns:wpg="http://schemas.microsoft.com/office/word/2010/wordprocessingGroup" xmlns:wpi="http://schemas.microsoft.com/office/word/2010/wordprocessingInk" xmlns:wne="http://schemas.microsoft.com/office/word/2006/wordml" xmlns:wps="http://schemas.microsoft.com/office/word/2010/wordprocessingShape" mc:Ignorable="w14 wp14">
   <w:body>
     <w:p>
+      <w:r>
+        <w:rPr>
+          <w:b/>
+        </w:rPr>
+        <w:t xml:space="preserve">Название: </w:t>
+      </w:r>
+      <w:r>
+        <w:t>Тест на супер</w:t>
+      </w:r>
+      <w:r>
+        <w:t xml:space="preserve"> </w:t>
+      </w:r>
+      <w:r>
+        <w:t>-</w:t>
+      </w:r>
+      <w:r>
+        <w:t xml:space="preserve"> </w:t>
+      </w:r>
+      <w:r>
+        <w:t>программиста.</w:t>
+      </w:r>
+    </w:p>
+    <w:p>
+      <w:pPr>
+        <w:rPr>
+          <w:b/>
+        </w:rPr>
+      </w:pPr>
+      <w:r>
+        <w:rPr>
+          <w:b/>
+        </w:rPr>
+        <w:t xml:space="preserve">Время выполнения: </w:t>
+      </w:r>
+      <w:r>
+        <w:rPr>
+          <w:b/>
+        </w:rPr>
+        <w:t xml:space="preserve"> </w:t>
+      </w:r>
+      <w:r>
+        <w:t>00:</w:t>
+      </w:r>
+      <w:r>
+        <w:t>10</w:t>
+      </w:r>
+    </w:p>
+    <w:p>
+      <w:pPr>
+        <w:rPr>
+          <w:b/>
+        </w:rPr>
+      </w:pPr>
+      <w:r>
+        <w:rPr>
+          <w:b/>
+        </w:rPr>
+        <w:t xml:space="preserve">Количество вопросов: </w:t>
+      </w:r>
+      <w:r>
+        <w:rPr>
+          <w:b/>
+        </w:rPr>
+        <w:t xml:space="preserve"> </w:t>
+      </w:r>
+      <w:r>
+        <w:t>5</w:t>
+      </w:r>
+    </w:p>
+    <w:p>
+      <w:pPr>
+        <w:rPr>
+          <w:b/>
+        </w:rPr>
+      </w:pPr>
+      <w:r>
+        <w:rPr>
+          <w:b/>
+        </w:rPr>
+        <w:t>У</w:t>
+      </w:r>
+      <w:r>
+        <w:rPr>
+          <w:b/>
+        </w:rPr>
+        <w:t>тверждение</w:t>
+      </w:r>
+      <w:r>
+        <w:rPr>
+          <w:b/>
+        </w:rPr>
+        <w:t xml:space="preserve">:  </w:t>
+      </w:r>
+      <w:r>
+        <w:rPr>
+          <w:b/>
+        </w:rPr>
+        <w:t>Кто здесь самый лучший программист?</w:t>
+      </w:r>
+    </w:p>
+    <w:p>
+      <w:r>
+        <w:t>Верный</w:t>
+      </w:r>
+      <w:r>
+        <w:t xml:space="preserve"> о</w:t>
+      </w:r>
+      <w:r>
+        <w:t xml:space="preserve">твет:  </w:t>
+      </w:r>
+      <w:r>
+        <w:t>Я</w:t>
+      </w:r>
+    </w:p>
+    <w:p>
+      <w:r>
+        <w:t xml:space="preserve">Неверные ответы: </w:t>
+      </w:r>
+      <w:r>
+        <w:t xml:space="preserve"> </w:t>
+      </w:r>
+      <w:r>
+        <w:t>Конечно, я</w:t>
+      </w:r>
+    </w:p>
+    <w:p>
+      <w:pPr>
+        <w:rPr>
+          <w:b/>
+        </w:rPr>
+      </w:pPr>
+      <w:r>
+        <w:rPr>
+          <w:b/>
+        </w:rPr>
+        <w:t>Утверждение</w:t>
+      </w:r>
+      <w:r>
+        <w:rPr>
+          <w:b/>
+        </w:rPr>
+        <w:t xml:space="preserve">:  </w:t>
+      </w:r>
+      <w:r>
+        <w:rPr>
+          <w:b/>
+        </w:rPr>
+        <w:t>Какой</w:t>
+      </w:r>
+      <w:r>
+        <w:rPr>
+          <w:b/>
+        </w:rPr>
+        <w:t xml:space="preserve"> язык программирования</w:t>
+      </w:r>
+      <w:r>
+        <w:rPr>
+          <w:b/>
+        </w:rPr>
+        <w:t xml:space="preserve"> самый симпатичный</w:t>
+      </w:r>
+      <w:r>
+        <w:rPr>
+          <w:b/>
+        </w:rPr>
+        <w:t>?</w:t>
+      </w:r>
+    </w:p>
+    <w:p>
+      <w:r>
+        <w:t xml:space="preserve">Верный </w:t>
+      </w:r>
+      <w:r>
+        <w:t>ответ</w:t>
+      </w:r>
+      <w:r>
+        <w:t xml:space="preserve">:  </w:t>
+      </w:r>
+      <w:r>
+        <w:t>С++</w:t>
+      </w:r>
+    </w:p>
+    <w:p>
+      <w:r>
+        <w:t>Неверные ответы</w:t>
+      </w:r>
+      <w:r>
+        <w:t xml:space="preserve">: </w:t>
+      </w:r>
+      <w:r>
+        <w:rPr>
+          <w:lang w:val="en-US"/>
+        </w:rPr>
+        <w:t>Java</w:t>
+      </w:r>
+      <w:r>
+        <w:t>;</w:t>
+      </w:r>
+      <w:r>
+        <w:t xml:space="preserve"> </w:t>
+      </w:r>
+      <w:r>
+        <w:rPr>
+          <w:lang w:val="en-US"/>
+        </w:rPr>
+        <w:t>C</w:t>
+      </w:r>
+      <w:r>
+        <w:t>#</w:t>
+      </w:r>
+      <w:r>
+        <w:t>;</w:t>
+      </w:r>
+      <w:r>
+        <w:t xml:space="preserve"> </w:t>
+      </w:r>
+      <w:r>
+        <w:rPr>
+          <w:lang w:val="en-US"/>
+        </w:rPr>
+        <w:t>Pascal</w:t>
+      </w:r>
+      <w:r>
+        <w:t xml:space="preserve">; </w:t>
+      </w:r>
+      <w:r>
+        <w:t>Они все страшненькие</w:t>
+      </w:r>
+    </w:p>
+    <w:p>
+      <w:pPr>
+        <w:rPr>
+          <w:b/>
+        </w:rPr>
+      </w:pPr>
+      <w:r>
+        <w:rPr>
+          <w:b/>
+        </w:rPr>
+        <w:t>Утверждение</w:t>
+      </w:r>
+      <w:r>
+        <w:rPr>
+          <w:b/>
+        </w:rPr>
+        <w:t xml:space="preserve">:  </w:t>
+      </w:r>
+      <w:r>
+        <w:rPr>
+          <w:b/>
+        </w:rPr>
+        <w:t>Был ли к</w:t>
+      </w:r>
+      <w:r>
+        <w:rPr>
+          <w:b/>
+        </w:rPr>
+        <w:t>олобок вреден для фигуры лисицы</w:t>
+      </w:r>
+      <w:r>
+        <w:rPr>
+          <w:b/>
+        </w:rPr>
+        <w:t>?</w:t>
+      </w:r>
+      <w:r>
+        <w:rPr>
+          <w:b/>
+        </w:rPr>
+        <w:t xml:space="preserve"> </w:t>
+      </w:r>
+    </w:p>
+    <w:p>
+      <w:r>
+        <w:t xml:space="preserve">Верный </w:t>
+      </w:r>
+      <w:r>
+        <w:t>ответ</w:t>
+      </w:r>
+      <w:r>
+        <w:t>:  Нет</w:t>
+      </w:r>
+      <w:r>
+        <w:t xml:space="preserve">, она его до 6 вечера </w:t>
+      </w:r>
+      <w:proofErr w:type="gramStart"/>
+      <w:r>
+        <w:t>стрескала</w:t>
+      </w:r>
+      <w:proofErr w:type="gramEnd"/>
+      <w:r>
+        <w:t xml:space="preserve">. </w:t>
+      </w:r>
+    </w:p>
+    <w:p>
+      <w:r>
+        <w:t>Неверные ответы:</w:t>
+      </w:r>
+      <w:r>
+        <w:t xml:space="preserve"> </w:t>
+      </w:r>
+      <w:r>
+        <w:t xml:space="preserve"> </w:t>
+      </w:r>
+      <w:r>
+        <w:t xml:space="preserve">Да, </w:t>
+      </w:r>
+      <w:proofErr w:type="gramStart"/>
+      <w:r>
+        <w:t>рыжую</w:t>
+      </w:r>
+      <w:proofErr w:type="gramEnd"/>
+      <w:r>
+        <w:t xml:space="preserve"> с него жутко разнесло</w:t>
+      </w:r>
+      <w:r>
+        <w:t>!</w:t>
+      </w:r>
+      <w:r>
+        <w:t xml:space="preserve"> </w:t>
+      </w:r>
+    </w:p>
+    <w:p>
+      <w:pPr>
+        <w:rPr>
+          <w:b/>
+        </w:rPr>
+      </w:pPr>
+      <w:r>
+        <w:rPr>
+          <w:b/>
+        </w:rPr>
+        <w:t>Утверждение</w:t>
+      </w:r>
+      <w:r>
+        <w:rPr>
+          <w:b/>
+        </w:rPr>
+        <w:t xml:space="preserve">:  </w:t>
+      </w:r>
+      <w:r>
+        <w:rPr>
+          <w:b/>
+        </w:rPr>
+        <w:t>Дважды два = 4</w:t>
+      </w:r>
       <w:bookmarkStart w:id="0" w:name="_GoBack"/>
       <w:bookmarkEnd w:id="0"/>
-      <w:r>
-        <w:rPr>
-          <w:b/>
-        </w:rPr>
-        <w:t xml:space="preserve">Название: </w:t>
-      </w:r>
-      <w:r>
-        <w:t>Тест на супер</w:t>
-      </w:r>
-      <w:r>
-        <w:t xml:space="preserve"> </w:t>
-      </w:r>
-      <w:r>
-        <w:t>-</w:t>
-      </w:r>
-      <w:r>
-        <w:t xml:space="preserve"> </w:t>
-      </w:r>
-      <w:r>
-        <w:t>программиста.</w:t>
-      </w:r>
-    </w:p>
-    <w:p>
-      <w:pPr>
-        <w:rPr>
-          <w:b/>
-        </w:rPr>
-      </w:pPr>
-      <w:r>
-        <w:rPr>
-          <w:b/>
-        </w:rPr>
-        <w:t xml:space="preserve">Время выполнения: </w:t>
-      </w:r>
-      <w:r>
-        <w:rPr>
-          <w:b/>
-        </w:rPr>
-        <w:t xml:space="preserve"> </w:t>
-      </w:r>
-      <w:r>
-        <w:t>00:</w:t>
-      </w:r>
-      <w:r>
-        <w:t>10</w:t>
-      </w:r>
-    </w:p>
-    <w:p>
-      <w:pPr>
-        <w:rPr>
-          <w:b/>
-        </w:rPr>
-      </w:pPr>
-      <w:r>
-        <w:rPr>
-          <w:b/>
-        </w:rPr>
-        <w:t xml:space="preserve">Количество вопросов: </w:t>
-      </w:r>
-      <w:r>
-        <w:rPr>
-          <w:b/>
-        </w:rPr>
-        <w:t xml:space="preserve"> </w:t>
-      </w:r>
-      <w:r>
-        <w:t>5</w:t>
-      </w:r>
-    </w:p>
-    <w:p>
-      <w:pPr>
-        <w:rPr>
-          <w:b/>
-        </w:rPr>
-      </w:pPr>
-      <w:r>
-        <w:rPr>
-          <w:b/>
-        </w:rPr>
-        <w:t>У</w:t>
-      </w:r>
-      <w:r>
-        <w:rPr>
-          <w:b/>
-        </w:rPr>
-        <w:t>тверждение</w:t>
-      </w:r>
-      <w:r>
-        <w:rPr>
-          <w:b/>
-        </w:rPr>
-        <w:t xml:space="preserve">:  </w:t>
-      </w:r>
-      <w:r>
-        <w:rPr>
-          <w:b/>
-        </w:rPr>
-        <w:t>Кто здесь самый лучший программист?</w:t>
-      </w:r>
-    </w:p>
-    <w:p>
-      <w:r>
-        <w:t>Верный</w:t>
-      </w:r>
-      <w:r>
-        <w:t xml:space="preserve"> о</w:t>
-      </w:r>
-      <w:r>
-        <w:t xml:space="preserve">твет:  </w:t>
-      </w:r>
-      <w:r>
-        <w:t>Я</w:t>
-      </w:r>
-    </w:p>
-    <w:p>
-      <w:r>
-        <w:t xml:space="preserve">Неверные ответы: </w:t>
-      </w:r>
-      <w:r>
-        <w:t xml:space="preserve"> </w:t>
-      </w:r>
-      <w:r>
-        <w:t>Конечно, я</w:t>
-      </w:r>
-    </w:p>
-    <w:p>
-      <w:pPr>
-        <w:rPr>
-          <w:b/>
-        </w:rPr>
-      </w:pPr>
-      <w:r>
-        <w:rPr>
-          <w:b/>
-        </w:rPr>
-        <w:t>Утверждение</w:t>
-      </w:r>
-      <w:r>
-        <w:rPr>
-          <w:b/>
-        </w:rPr>
-        <w:t xml:space="preserve">:  </w:t>
-      </w:r>
-      <w:r>
-        <w:rPr>
-          <w:b/>
-        </w:rPr>
-        <w:t xml:space="preserve">Сегодня </w:t>
-      </w:r>
-      <w:r>
-        <w:rPr>
-          <w:b/>
-        </w:rPr>
-        <w:t>хорошая</w:t>
-      </w:r>
-      <w:r>
-        <w:rPr>
-          <w:b/>
-        </w:rPr>
-        <w:t xml:space="preserve"> погода</w:t>
-      </w:r>
-      <w:r>
-        <w:rPr>
-          <w:b/>
-        </w:rPr>
-        <w:t>?</w:t>
-      </w:r>
-    </w:p>
-    <w:p>
-      <w:r>
-        <w:t xml:space="preserve">Верный </w:t>
-      </w:r>
-      <w:r>
-        <w:t>ответ</w:t>
-      </w:r>
-      <w:r>
-        <w:t>:  Да</w:t>
-      </w:r>
-    </w:p>
-    <w:p>
-      <w:r>
-        <w:t>Неверные ответы</w:t>
-      </w:r>
-      <w:r>
-        <w:t xml:space="preserve">: </w:t>
-      </w:r>
-      <w:r>
-        <w:t>Нет</w:t>
-      </w:r>
-      <w:r>
-        <w:t>;</w:t>
-      </w:r>
-      <w:r>
-        <w:t xml:space="preserve"> Я не знаю</w:t>
-      </w:r>
-    </w:p>
-    <w:p>
-      <w:pPr>
-        <w:rPr>
-          <w:b/>
-        </w:rPr>
-      </w:pPr>
-      <w:r>
-        <w:rPr>
-          <w:b/>
-        </w:rPr>
-        <w:t>Утверждение</w:t>
-      </w:r>
-      <w:r>
-        <w:rPr>
-          <w:b/>
-        </w:rPr>
-        <w:t xml:space="preserve">:  </w:t>
-      </w:r>
-      <w:r>
-        <w:rPr>
-          <w:b/>
-        </w:rPr>
-        <w:t>Был ли к</w:t>
-      </w:r>
-      <w:r>
-        <w:rPr>
-          <w:b/>
-        </w:rPr>
-        <w:t>олобок вреден для фигуры лисицы</w:t>
-      </w:r>
-      <w:r>
-        <w:rPr>
-          <w:b/>
-        </w:rPr>
-        <w:t>?</w:t>
-      </w:r>
-      <w:r>
-        <w:rPr>
-          <w:b/>
-        </w:rPr>
-        <w:t xml:space="preserve"> </w:t>
-      </w:r>
-    </w:p>
-    <w:p>
-      <w:r>
-        <w:t xml:space="preserve">Верный </w:t>
-      </w:r>
-      <w:r>
-        <w:t>ответ</w:t>
-      </w:r>
-      <w:r>
-        <w:t>:  Нет</w:t>
-      </w:r>
-    </w:p>
-    <w:p>
-      <w:r>
-        <w:t>Неверные ответы:</w:t>
-      </w:r>
-      <w:r>
-        <w:t xml:space="preserve"> </w:t>
-      </w:r>
-      <w:r>
-        <w:t xml:space="preserve"> </w:t>
-      </w:r>
-      <w:r>
-        <w:t>Да</w:t>
-      </w:r>
-    </w:p>
-    <w:p>
-      <w:pPr>
-        <w:rPr>
-          <w:b/>
-        </w:rPr>
-      </w:pPr>
-      <w:r>
-        <w:rPr>
-          <w:b/>
-        </w:rPr>
-        <w:t>Утверждение</w:t>
-      </w:r>
-      <w:r>
-        <w:rPr>
-          <w:b/>
-        </w:rPr>
-        <w:t xml:space="preserve">:  </w:t>
-      </w:r>
-      <w:r>
-        <w:rPr>
-          <w:b/>
-        </w:rPr>
-        <w:t>Дважды два = 4</w:t>
-      </w:r>
-      <w:r>
-        <w:rPr>
-          <w:b/>
-        </w:rPr>
-        <w:t>?</w:t>
-      </w:r>
     </w:p>
     <w:p>
       <w:r>

</xml_diff>

<commit_message>
Add test type setting, delete not used source code
</commit_message>
<xml_diff>
--- a/newTestExample.docx
+++ b/newTestExample.docx
@@ -27,13 +27,34 @@
     </w:p>
     <w:p>
       <w:pPr>
-        <w:rPr>
-          <w:b/>
+        <w:shd w:val="clear" w:color="auto" w:fill="FFFFFF" w:themeFill="background1"/>
+        <w:rPr>
+          <w:color w:val="000000" w:themeColor="text1"/>
         </w:rPr>
       </w:pPr>
       <w:r>
         <w:rPr>
           <w:b/>
+          <w:color w:val="000000" w:themeColor="text1"/>
+        </w:rPr>
+        <w:t xml:space="preserve">Тип теста:  </w:t>
+      </w:r>
+      <w:r>
+        <w:rPr>
+          <w:color w:val="000000" w:themeColor="text1"/>
+        </w:rPr>
+        <w:t>0</w:t>
+      </w:r>
+    </w:p>
+    <w:p>
+      <w:pPr>
+        <w:rPr>
+          <w:b/>
+        </w:rPr>
+      </w:pPr>
+      <w:r>
+        <w:rPr>
+          <w:b/>
         </w:rPr>
         <w:t xml:space="preserve">Время выполнения: </w:t>
       </w:r>
@@ -348,157 +369,163 @@
           <w:b/>
         </w:rPr>
         <w:t>Дважды два = 4</w:t>
+      </w:r>
+    </w:p>
+    <w:p>
+      <w:r>
+        <w:t xml:space="preserve">Верный </w:t>
+      </w:r>
+      <w:r>
+        <w:t>ответ</w:t>
+      </w:r>
+      <w:r>
+        <w:t>:  Да</w:t>
+      </w:r>
+    </w:p>
+    <w:p>
+      <w:r>
+        <w:t>Неверные ответы: Нет</w:t>
+      </w:r>
+    </w:p>
+    <w:p>
+      <w:pPr>
+        <w:rPr>
+          <w:b/>
+        </w:rPr>
+      </w:pPr>
+      <w:r>
+        <w:rPr>
+          <w:b/>
+        </w:rPr>
+        <w:t>Утверждение</w:t>
+      </w:r>
+      <w:r>
+        <w:rPr>
+          <w:b/>
+        </w:rPr>
+        <w:t xml:space="preserve">:  </w:t>
+      </w:r>
+      <w:r>
+        <w:rPr>
+          <w:b/>
+        </w:rPr>
+        <w:t>Кто здесь</w:t>
+      </w:r>
+      <w:r>
+        <w:rPr>
+          <w:b/>
+        </w:rPr>
+        <w:t xml:space="preserve"> </w:t>
+      </w:r>
+      <w:r>
+        <w:rPr>
+          <w:b/>
+        </w:rPr>
+        <w:t>котик ^^</w:t>
+      </w:r>
+      <w:r>
+        <w:rPr>
+          <w:b/>
+        </w:rPr>
+        <w:t>?</w:t>
+      </w:r>
+      <w:r>
+        <w:rPr>
+          <w:b/>
+        </w:rPr>
+        <w:t xml:space="preserve"> </w:t>
+      </w:r>
+    </w:p>
+    <w:p>
+      <w:r>
+        <w:t xml:space="preserve">Верный </w:t>
+      </w:r>
+      <w:r>
+        <w:t>ответ</w:t>
+      </w:r>
+      <w:r>
+        <w:t>:  Чувак на картинке</w:t>
+      </w:r>
+    </w:p>
+    <w:p>
+      <w:r>
+        <w:t xml:space="preserve">Неверные ответы: </w:t>
+      </w:r>
+      <w:r>
+        <w:t>Я здесь котик!</w:t>
+      </w:r>
+    </w:p>
+    <w:p>
+      <w:pPr>
+        <w:rPr>
+          <w:lang w:val="en-US"/>
+        </w:rPr>
+      </w:pPr>
+      <w:r>
+        <w:t>Картинка</w:t>
+      </w:r>
+      <w:r>
+        <w:rPr>
+          <w:lang w:val="en-US"/>
+        </w:rPr>
+        <w:t xml:space="preserve">: </w:t>
+      </w:r>
+      <w:r>
+        <w:rPr>
+          <w:lang w:val="en-US"/>
+        </w:rPr>
+        <w:t>D:</w:t>
+      </w:r>
+      <w:r>
+        <w:rPr>
+          <w:lang w:val="en-US"/>
+        </w:rPr>
+        <w:t>/</w:t>
+      </w:r>
+      <w:r>
+        <w:rPr>
+          <w:lang w:val="en-US"/>
+        </w:rPr>
+        <w:t>EcoTest</w:t>
+      </w:r>
+      <w:r>
+        <w:rPr>
+          <w:lang w:val="en-US"/>
+        </w:rPr>
+        <w:t>/</w:t>
+      </w:r>
+      <w:r>
+        <w:rPr>
+          <w:lang w:val="en-US"/>
+        </w:rPr>
+        <w:t>EcoTestCreator</w:t>
+      </w:r>
+      <w:r>
+        <w:rPr>
+          <w:lang w:val="en-US"/>
+        </w:rPr>
+        <w:t>/</w:t>
+      </w:r>
+      <w:r>
+        <w:rPr>
+          <w:lang w:val="en-US"/>
+        </w:rPr>
+        <w:t>EcoTestCreator</w:t>
+      </w:r>
+      <w:r>
+        <w:rPr>
+          <w:lang w:val="en-US"/>
+        </w:rPr>
+        <w:t>/</w:t>
+      </w:r>
+      <w:r>
+        <w:rPr>
+          <w:lang w:val="en-US"/>
+        </w:rPr>
+        <w:t>TestCreator</w:t>
       </w:r>
       <w:bookmarkStart w:id="0" w:name="_GoBack"/>
       <w:bookmarkEnd w:id="0"/>
-    </w:p>
-    <w:p>
-      <w:r>
-        <w:t xml:space="preserve">Верный </w:t>
-      </w:r>
-      <w:r>
-        <w:t>ответ</w:t>
-      </w:r>
-      <w:r>
-        <w:t>:  Да</w:t>
-      </w:r>
-    </w:p>
-    <w:p>
-      <w:r>
-        <w:t>Неверные ответы: Нет</w:t>
-      </w:r>
-    </w:p>
-    <w:p>
-      <w:pPr>
-        <w:rPr>
-          <w:b/>
-        </w:rPr>
-      </w:pPr>
-      <w:r>
-        <w:rPr>
-          <w:b/>
-        </w:rPr>
-        <w:t>Утверждение</w:t>
-      </w:r>
-      <w:r>
-        <w:rPr>
-          <w:b/>
-        </w:rPr>
-        <w:t xml:space="preserve">:  </w:t>
-      </w:r>
-      <w:r>
-        <w:rPr>
-          <w:b/>
-        </w:rPr>
-        <w:t>Кто здесь</w:t>
-      </w:r>
-      <w:r>
-        <w:rPr>
-          <w:b/>
-        </w:rPr>
-        <w:t xml:space="preserve"> </w:t>
-      </w:r>
-      <w:r>
-        <w:rPr>
-          <w:b/>
-        </w:rPr>
-        <w:t>котик ^^</w:t>
-      </w:r>
-      <w:r>
-        <w:rPr>
-          <w:b/>
-        </w:rPr>
-        <w:t>?</w:t>
-      </w:r>
-      <w:r>
-        <w:rPr>
-          <w:b/>
-        </w:rPr>
-        <w:t xml:space="preserve"> </w:t>
-      </w:r>
-    </w:p>
-    <w:p>
-      <w:r>
-        <w:t xml:space="preserve">Верный </w:t>
-      </w:r>
-      <w:r>
-        <w:t>ответ</w:t>
-      </w:r>
-      <w:r>
-        <w:t>:  Чувак на картинке</w:t>
-      </w:r>
-    </w:p>
-    <w:p>
-      <w:r>
-        <w:t xml:space="preserve">Неверные ответы: </w:t>
-      </w:r>
-      <w:r>
-        <w:t>Я здесь котик!</w:t>
-      </w:r>
-    </w:p>
-    <w:p>
-      <w:pPr>
-        <w:rPr>
-          <w:lang w:val="en-US"/>
-        </w:rPr>
-      </w:pPr>
-      <w:r>
-        <w:t>Картинка</w:t>
-      </w:r>
-      <w:r>
-        <w:rPr>
-          <w:lang w:val="en-US"/>
-        </w:rPr>
-        <w:t xml:space="preserve">: </w:t>
-      </w:r>
-      <w:r>
-        <w:rPr>
-          <w:lang w:val="en-US"/>
-        </w:rPr>
-        <w:t>D:/</w:t>
-      </w:r>
-      <w:r>
-        <w:rPr>
-          <w:lang w:val="en-US"/>
-        </w:rPr>
-        <w:t>EcoTest</w:t>
-      </w:r>
-      <w:r>
-        <w:rPr>
-          <w:lang w:val="en-US"/>
-        </w:rPr>
-        <w:t>/</w:t>
-      </w:r>
-      <w:r>
-        <w:rPr>
-          <w:lang w:val="en-US"/>
-        </w:rPr>
-        <w:t>EcoTestCreator</w:t>
-      </w:r>
-      <w:r>
-        <w:rPr>
-          <w:lang w:val="en-US"/>
-        </w:rPr>
-        <w:t>/</w:t>
-      </w:r>
-      <w:r>
-        <w:rPr>
-          <w:lang w:val="en-US"/>
-        </w:rPr>
-        <w:t>EcoTestCreator</w:t>
-      </w:r>
-      <w:r>
-        <w:rPr>
-          <w:lang w:val="en-US"/>
-        </w:rPr>
-        <w:t>/</w:t>
-      </w:r>
-      <w:r>
-        <w:rPr>
-          <w:lang w:val="en-US"/>
-        </w:rPr>
-        <w:t>TestCreator</w:t>
-      </w:r>
       <w:r>
         <w:rPr>
           <w:lang w:val="en-US"/>

</xml_diff>

<commit_message>
Fix test type bug
</commit_message>
<xml_diff>
--- a/newTestExample.docx
+++ b/newTestExample.docx
@@ -30,6 +30,7 @@
         <w:shd w:val="clear" w:color="auto" w:fill="FFFFFF" w:themeFill="background1"/>
         <w:rPr>
           <w:color w:val="000000" w:themeColor="text1"/>
+          <w:lang w:val="en-US"/>
         </w:rPr>
       </w:pPr>
       <w:r>
@@ -43,489 +44,489 @@
         <w:rPr>
           <w:color w:val="000000" w:themeColor="text1"/>
         </w:rPr>
-        <w:t>0</w:t>
-      </w:r>
-    </w:p>
-    <w:p>
-      <w:pPr>
-        <w:rPr>
-          <w:b/>
-        </w:rPr>
-      </w:pPr>
-      <w:r>
-        <w:rPr>
-          <w:b/>
-        </w:rPr>
-        <w:t xml:space="preserve">Время выполнения: </w:t>
-      </w:r>
-      <w:r>
-        <w:rPr>
-          <w:b/>
-        </w:rPr>
-        <w:t xml:space="preserve"> </w:t>
-      </w:r>
-      <w:r>
-        <w:t>00:</w:t>
-      </w:r>
-      <w:r>
-        <w:t>10</w:t>
-      </w:r>
-    </w:p>
-    <w:p>
-      <w:pPr>
-        <w:rPr>
-          <w:b/>
-        </w:rPr>
-      </w:pPr>
-      <w:r>
-        <w:rPr>
-          <w:b/>
-        </w:rPr>
-        <w:t xml:space="preserve">Количество вопросов: </w:t>
-      </w:r>
-      <w:r>
-        <w:rPr>
-          <w:b/>
-        </w:rPr>
-        <w:t xml:space="preserve"> </w:t>
-      </w:r>
-      <w:r>
-        <w:t>5</w:t>
-      </w:r>
-    </w:p>
-    <w:p>
-      <w:pPr>
-        <w:rPr>
-          <w:b/>
-        </w:rPr>
-      </w:pPr>
-      <w:r>
-        <w:rPr>
-          <w:b/>
-        </w:rPr>
-        <w:t>У</w:t>
-      </w:r>
-      <w:r>
-        <w:rPr>
-          <w:b/>
-        </w:rPr>
-        <w:t>тверждение</w:t>
-      </w:r>
-      <w:r>
-        <w:rPr>
-          <w:b/>
-        </w:rPr>
-        <w:t xml:space="preserve">:  </w:t>
-      </w:r>
-      <w:r>
-        <w:rPr>
-          <w:b/>
-        </w:rPr>
-        <w:t>Кто здесь самый лучший программист?</w:t>
-      </w:r>
-    </w:p>
-    <w:p>
-      <w:r>
-        <w:t>Верный</w:t>
-      </w:r>
-      <w:r>
-        <w:t xml:space="preserve"> о</w:t>
-      </w:r>
-      <w:r>
-        <w:t xml:space="preserve">твет:  </w:t>
-      </w:r>
-      <w:r>
-        <w:t>Я</w:t>
-      </w:r>
-    </w:p>
-    <w:p>
-      <w:r>
-        <w:t xml:space="preserve">Неверные ответы: </w:t>
-      </w:r>
-      <w:r>
-        <w:t xml:space="preserve"> </w:t>
-      </w:r>
-      <w:r>
-        <w:t>Конечно, я</w:t>
-      </w:r>
-    </w:p>
-    <w:p>
-      <w:pPr>
-        <w:rPr>
-          <w:b/>
-        </w:rPr>
-      </w:pPr>
-      <w:r>
-        <w:rPr>
-          <w:b/>
-        </w:rPr>
-        <w:t>Утверждение</w:t>
-      </w:r>
-      <w:r>
-        <w:rPr>
-          <w:b/>
-        </w:rPr>
-        <w:t xml:space="preserve">:  </w:t>
-      </w:r>
-      <w:r>
-        <w:rPr>
-          <w:b/>
-        </w:rPr>
-        <w:t>Какой</w:t>
-      </w:r>
-      <w:r>
-        <w:rPr>
-          <w:b/>
-        </w:rPr>
-        <w:t xml:space="preserve"> язык программирования</w:t>
-      </w:r>
-      <w:r>
-        <w:rPr>
-          <w:b/>
-        </w:rPr>
-        <w:t xml:space="preserve"> самый симпатичный</w:t>
-      </w:r>
-      <w:r>
-        <w:rPr>
-          <w:b/>
-        </w:rPr>
-        <w:t>?</w:t>
-      </w:r>
-    </w:p>
-    <w:p>
-      <w:r>
-        <w:t xml:space="preserve">Верный </w:t>
-      </w:r>
-      <w:r>
-        <w:t>ответ</w:t>
-      </w:r>
-      <w:r>
-        <w:t xml:space="preserve">:  </w:t>
-      </w:r>
-      <w:r>
-        <w:t>С++</w:t>
-      </w:r>
-    </w:p>
-    <w:p>
-      <w:r>
-        <w:t>Неверные ответы</w:t>
-      </w:r>
-      <w:r>
-        <w:t xml:space="preserve">: </w:t>
-      </w:r>
-      <w:r>
-        <w:rPr>
-          <w:lang w:val="en-US"/>
-        </w:rPr>
-        <w:t>Java</w:t>
-      </w:r>
-      <w:r>
-        <w:t>;</w:t>
-      </w:r>
-      <w:r>
-        <w:t xml:space="preserve"> </w:t>
-      </w:r>
-      <w:r>
-        <w:rPr>
-          <w:lang w:val="en-US"/>
-        </w:rPr>
-        <w:t>C</w:t>
-      </w:r>
-      <w:r>
-        <w:t>#</w:t>
-      </w:r>
-      <w:r>
-        <w:t>;</w:t>
-      </w:r>
-      <w:r>
-        <w:t xml:space="preserve"> </w:t>
-      </w:r>
-      <w:r>
-        <w:rPr>
-          <w:lang w:val="en-US"/>
-        </w:rPr>
-        <w:t>Pascal</w:t>
-      </w:r>
-      <w:r>
-        <w:t xml:space="preserve">; </w:t>
-      </w:r>
-      <w:r>
-        <w:t>Они все страшненькие</w:t>
-      </w:r>
-    </w:p>
-    <w:p>
-      <w:pPr>
-        <w:rPr>
-          <w:b/>
-        </w:rPr>
-      </w:pPr>
-      <w:r>
-        <w:rPr>
-          <w:b/>
-        </w:rPr>
-        <w:t>Утверждение</w:t>
-      </w:r>
-      <w:r>
-        <w:rPr>
-          <w:b/>
-        </w:rPr>
-        <w:t xml:space="preserve">:  </w:t>
-      </w:r>
-      <w:r>
-        <w:rPr>
-          <w:b/>
-        </w:rPr>
-        <w:t>Был ли к</w:t>
-      </w:r>
-      <w:r>
-        <w:rPr>
-          <w:b/>
-        </w:rPr>
-        <w:t>олобок вреден для фигуры лисицы</w:t>
-      </w:r>
-      <w:r>
-        <w:rPr>
-          <w:b/>
-        </w:rPr>
-        <w:t>?</w:t>
-      </w:r>
-      <w:r>
-        <w:rPr>
-          <w:b/>
-        </w:rPr>
-        <w:t xml:space="preserve"> </w:t>
-      </w:r>
-    </w:p>
-    <w:p>
-      <w:r>
-        <w:t xml:space="preserve">Верный </w:t>
-      </w:r>
-      <w:r>
-        <w:t>ответ</w:t>
-      </w:r>
-      <w:r>
-        <w:t>:  Нет</w:t>
-      </w:r>
-      <w:r>
-        <w:t xml:space="preserve">, она его до 6 вечера </w:t>
-      </w:r>
-      <w:proofErr w:type="gramStart"/>
-      <w:r>
-        <w:t>стрескала</w:t>
-      </w:r>
-      <w:proofErr w:type="gramEnd"/>
-      <w:r>
-        <w:t xml:space="preserve">. </w:t>
-      </w:r>
-    </w:p>
-    <w:p>
-      <w:r>
-        <w:t>Неверные ответы:</w:t>
-      </w:r>
-      <w:r>
-        <w:t xml:space="preserve"> </w:t>
-      </w:r>
-      <w:r>
-        <w:t xml:space="preserve"> </w:t>
-      </w:r>
-      <w:r>
-        <w:t xml:space="preserve">Да, </w:t>
-      </w:r>
-      <w:proofErr w:type="gramStart"/>
-      <w:r>
-        <w:t>рыжую</w:t>
-      </w:r>
-      <w:proofErr w:type="gramEnd"/>
-      <w:r>
-        <w:t xml:space="preserve"> с него жутко разнесло</w:t>
-      </w:r>
-      <w:r>
-        <w:t>!</w:t>
-      </w:r>
-      <w:r>
-        <w:t xml:space="preserve"> </w:t>
-      </w:r>
-    </w:p>
-    <w:p>
-      <w:pPr>
-        <w:rPr>
-          <w:b/>
-        </w:rPr>
-      </w:pPr>
-      <w:r>
-        <w:rPr>
-          <w:b/>
-        </w:rPr>
-        <w:t>Утверждение</w:t>
-      </w:r>
-      <w:r>
-        <w:rPr>
-          <w:b/>
-        </w:rPr>
-        <w:t xml:space="preserve">:  </w:t>
-      </w:r>
-      <w:r>
-        <w:rPr>
-          <w:b/>
-        </w:rPr>
-        <w:t>Дважды два = 4</w:t>
-      </w:r>
-    </w:p>
-    <w:p>
-      <w:r>
-        <w:t xml:space="preserve">Верный </w:t>
-      </w:r>
-      <w:r>
-        <w:t>ответ</w:t>
-      </w:r>
-      <w:r>
-        <w:t>:  Да</w:t>
-      </w:r>
-    </w:p>
-    <w:p>
-      <w:r>
-        <w:t>Неверные ответы: Нет</w:t>
-      </w:r>
-    </w:p>
-    <w:p>
-      <w:pPr>
-        <w:rPr>
-          <w:b/>
-        </w:rPr>
-      </w:pPr>
-      <w:r>
-        <w:rPr>
-          <w:b/>
-        </w:rPr>
-        <w:t>Утверждение</w:t>
-      </w:r>
-      <w:r>
-        <w:rPr>
-          <w:b/>
-        </w:rPr>
-        <w:t xml:space="preserve">:  </w:t>
-      </w:r>
-      <w:r>
-        <w:rPr>
-          <w:b/>
-        </w:rPr>
-        <w:t>Кто здесь</w:t>
-      </w:r>
-      <w:r>
-        <w:rPr>
-          <w:b/>
-        </w:rPr>
-        <w:t xml:space="preserve"> </w:t>
-      </w:r>
-      <w:r>
-        <w:rPr>
-          <w:b/>
-        </w:rPr>
-        <w:t>котик ^^</w:t>
-      </w:r>
-      <w:r>
-        <w:rPr>
-          <w:b/>
-        </w:rPr>
-        <w:t>?</w:t>
-      </w:r>
-      <w:r>
-        <w:rPr>
-          <w:b/>
-        </w:rPr>
-        <w:t xml:space="preserve"> </w:t>
-      </w:r>
-    </w:p>
-    <w:p>
-      <w:r>
-        <w:t xml:space="preserve">Верный </w:t>
-      </w:r>
-      <w:r>
-        <w:t>ответ</w:t>
-      </w:r>
-      <w:r>
-        <w:t>:  Чувак на картинке</w:t>
-      </w:r>
-    </w:p>
-    <w:p>
-      <w:r>
-        <w:t xml:space="preserve">Неверные ответы: </w:t>
-      </w:r>
-      <w:r>
-        <w:t>Я здесь котик!</w:t>
-      </w:r>
-    </w:p>
-    <w:p>
-      <w:pPr>
-        <w:rPr>
-          <w:lang w:val="en-US"/>
-        </w:rPr>
-      </w:pPr>
-      <w:r>
-        <w:t>Картинка</w:t>
-      </w:r>
-      <w:r>
-        <w:rPr>
-          <w:lang w:val="en-US"/>
-        </w:rPr>
-        <w:t xml:space="preserve">: </w:t>
-      </w:r>
-      <w:r>
-        <w:rPr>
-          <w:lang w:val="en-US"/>
-        </w:rPr>
-        <w:t>D:</w:t>
-      </w:r>
-      <w:r>
-        <w:rPr>
-          <w:lang w:val="en-US"/>
-        </w:rPr>
-        <w:t>/</w:t>
-      </w:r>
-      <w:r>
-        <w:rPr>
-          <w:lang w:val="en-US"/>
-        </w:rPr>
-        <w:t>EcoTest</w:t>
-      </w:r>
-      <w:r>
-        <w:rPr>
-          <w:lang w:val="en-US"/>
-        </w:rPr>
-        <w:t>/</w:t>
-      </w:r>
-      <w:r>
-        <w:rPr>
-          <w:lang w:val="en-US"/>
-        </w:rPr>
-        <w:t>EcoTestCreator</w:t>
-      </w:r>
-      <w:r>
-        <w:rPr>
-          <w:lang w:val="en-US"/>
-        </w:rPr>
-        <w:t>/</w:t>
-      </w:r>
-      <w:r>
-        <w:rPr>
-          <w:lang w:val="en-US"/>
-        </w:rPr>
-        <w:t>EcoTestCreator</w:t>
-      </w:r>
-      <w:r>
-        <w:rPr>
-          <w:lang w:val="en-US"/>
-        </w:rPr>
-        <w:t>/</w:t>
-      </w:r>
-      <w:r>
-        <w:rPr>
-          <w:lang w:val="en-US"/>
-        </w:rPr>
-        <w:t>TestCreator</w:t>
+        <w:t>Вопросы.</w:t>
       </w:r>
       <w:bookmarkStart w:id="0" w:name="_GoBack"/>
       <w:bookmarkEnd w:id="0"/>
+    </w:p>
+    <w:p>
+      <w:pPr>
+        <w:rPr>
+          <w:b/>
+        </w:rPr>
+      </w:pPr>
+      <w:r>
+        <w:rPr>
+          <w:b/>
+        </w:rPr>
+        <w:t xml:space="preserve">Время выполнения: </w:t>
+      </w:r>
+      <w:r>
+        <w:rPr>
+          <w:b/>
+        </w:rPr>
+        <w:t xml:space="preserve"> </w:t>
+      </w:r>
+      <w:r>
+        <w:t>00:</w:t>
+      </w:r>
+      <w:r>
+        <w:t>10</w:t>
+      </w:r>
+    </w:p>
+    <w:p>
+      <w:pPr>
+        <w:rPr>
+          <w:b/>
+        </w:rPr>
+      </w:pPr>
+      <w:r>
+        <w:rPr>
+          <w:b/>
+        </w:rPr>
+        <w:t xml:space="preserve">Количество вопросов: </w:t>
+      </w:r>
+      <w:r>
+        <w:rPr>
+          <w:b/>
+        </w:rPr>
+        <w:t xml:space="preserve"> </w:t>
+      </w:r>
+      <w:r>
+        <w:t>5</w:t>
+      </w:r>
+    </w:p>
+    <w:p>
+      <w:pPr>
+        <w:rPr>
+          <w:b/>
+        </w:rPr>
+      </w:pPr>
+      <w:r>
+        <w:rPr>
+          <w:b/>
+        </w:rPr>
+        <w:t>У</w:t>
+      </w:r>
+      <w:r>
+        <w:rPr>
+          <w:b/>
+        </w:rPr>
+        <w:t>тверждение</w:t>
+      </w:r>
+      <w:r>
+        <w:rPr>
+          <w:b/>
+        </w:rPr>
+        <w:t xml:space="preserve">:  </w:t>
+      </w:r>
+      <w:r>
+        <w:rPr>
+          <w:b/>
+        </w:rPr>
+        <w:t>Кто здесь самый лучший программист?</w:t>
+      </w:r>
+    </w:p>
+    <w:p>
+      <w:r>
+        <w:t>Верный</w:t>
+      </w:r>
+      <w:r>
+        <w:t xml:space="preserve"> о</w:t>
+      </w:r>
+      <w:r>
+        <w:t xml:space="preserve">твет:  </w:t>
+      </w:r>
+      <w:r>
+        <w:t>Я</w:t>
+      </w:r>
+    </w:p>
+    <w:p>
+      <w:r>
+        <w:t xml:space="preserve">Неверные ответы: </w:t>
+      </w:r>
+      <w:r>
+        <w:t xml:space="preserve"> </w:t>
+      </w:r>
+      <w:r>
+        <w:t>Конечно, я</w:t>
+      </w:r>
+    </w:p>
+    <w:p>
+      <w:pPr>
+        <w:rPr>
+          <w:b/>
+        </w:rPr>
+      </w:pPr>
+      <w:r>
+        <w:rPr>
+          <w:b/>
+        </w:rPr>
+        <w:t>Утверждение</w:t>
+      </w:r>
+      <w:r>
+        <w:rPr>
+          <w:b/>
+        </w:rPr>
+        <w:t xml:space="preserve">:  </w:t>
+      </w:r>
+      <w:r>
+        <w:rPr>
+          <w:b/>
+        </w:rPr>
+        <w:t>Какой</w:t>
+      </w:r>
+      <w:r>
+        <w:rPr>
+          <w:b/>
+        </w:rPr>
+        <w:t xml:space="preserve"> язык программирования</w:t>
+      </w:r>
+      <w:r>
+        <w:rPr>
+          <w:b/>
+        </w:rPr>
+        <w:t xml:space="preserve"> самый симпатичный</w:t>
+      </w:r>
+      <w:r>
+        <w:rPr>
+          <w:b/>
+        </w:rPr>
+        <w:t>?</w:t>
+      </w:r>
+    </w:p>
+    <w:p>
+      <w:r>
+        <w:t xml:space="preserve">Верный </w:t>
+      </w:r>
+      <w:r>
+        <w:t>ответ</w:t>
+      </w:r>
+      <w:r>
+        <w:t xml:space="preserve">:  </w:t>
+      </w:r>
+      <w:r>
+        <w:t>С++</w:t>
+      </w:r>
+    </w:p>
+    <w:p>
+      <w:r>
+        <w:t>Неверные ответы</w:t>
+      </w:r>
+      <w:r>
+        <w:t xml:space="preserve">: </w:t>
+      </w:r>
+      <w:r>
+        <w:rPr>
+          <w:lang w:val="en-US"/>
+        </w:rPr>
+        <w:t>Java</w:t>
+      </w:r>
+      <w:r>
+        <w:t>;</w:t>
+      </w:r>
+      <w:r>
+        <w:t xml:space="preserve"> </w:t>
+      </w:r>
+      <w:r>
+        <w:rPr>
+          <w:lang w:val="en-US"/>
+        </w:rPr>
+        <w:t>C</w:t>
+      </w:r>
+      <w:r>
+        <w:t>#</w:t>
+      </w:r>
+      <w:r>
+        <w:t>;</w:t>
+      </w:r>
+      <w:r>
+        <w:t xml:space="preserve"> </w:t>
+      </w:r>
+      <w:r>
+        <w:rPr>
+          <w:lang w:val="en-US"/>
+        </w:rPr>
+        <w:t>Pascal</w:t>
+      </w:r>
+      <w:r>
+        <w:t xml:space="preserve">; </w:t>
+      </w:r>
+      <w:r>
+        <w:t>Они все страшненькие</w:t>
+      </w:r>
+    </w:p>
+    <w:p>
+      <w:pPr>
+        <w:rPr>
+          <w:b/>
+        </w:rPr>
+      </w:pPr>
+      <w:r>
+        <w:rPr>
+          <w:b/>
+        </w:rPr>
+        <w:t>Утверждение</w:t>
+      </w:r>
+      <w:r>
+        <w:rPr>
+          <w:b/>
+        </w:rPr>
+        <w:t xml:space="preserve">:  </w:t>
+      </w:r>
+      <w:r>
+        <w:rPr>
+          <w:b/>
+        </w:rPr>
+        <w:t>Был ли к</w:t>
+      </w:r>
+      <w:r>
+        <w:rPr>
+          <w:b/>
+        </w:rPr>
+        <w:t>олобок вреден для фигуры лисицы</w:t>
+      </w:r>
+      <w:r>
+        <w:rPr>
+          <w:b/>
+        </w:rPr>
+        <w:t>?</w:t>
+      </w:r>
+      <w:r>
+        <w:rPr>
+          <w:b/>
+        </w:rPr>
+        <w:t xml:space="preserve"> </w:t>
+      </w:r>
+    </w:p>
+    <w:p>
+      <w:r>
+        <w:t xml:space="preserve">Верный </w:t>
+      </w:r>
+      <w:r>
+        <w:t>ответ</w:t>
+      </w:r>
+      <w:r>
+        <w:t>:  Нет</w:t>
+      </w:r>
+      <w:r>
+        <w:t xml:space="preserve">, она его до 6 вечера </w:t>
+      </w:r>
+      <w:proofErr w:type="gramStart"/>
+      <w:r>
+        <w:t>стрескала</w:t>
+      </w:r>
+      <w:proofErr w:type="gramEnd"/>
+      <w:r>
+        <w:t xml:space="preserve">. </w:t>
+      </w:r>
+    </w:p>
+    <w:p>
+      <w:r>
+        <w:t>Неверные ответы:</w:t>
+      </w:r>
+      <w:r>
+        <w:t xml:space="preserve"> </w:t>
+      </w:r>
+      <w:r>
+        <w:t xml:space="preserve"> </w:t>
+      </w:r>
+      <w:r>
+        <w:t xml:space="preserve">Да, </w:t>
+      </w:r>
+      <w:proofErr w:type="gramStart"/>
+      <w:r>
+        <w:t>рыжую</w:t>
+      </w:r>
+      <w:proofErr w:type="gramEnd"/>
+      <w:r>
+        <w:t xml:space="preserve"> с него жутко разнесло</w:t>
+      </w:r>
+      <w:r>
+        <w:t>!</w:t>
+      </w:r>
+      <w:r>
+        <w:t xml:space="preserve"> </w:t>
+      </w:r>
+    </w:p>
+    <w:p>
+      <w:pPr>
+        <w:rPr>
+          <w:b/>
+        </w:rPr>
+      </w:pPr>
+      <w:r>
+        <w:rPr>
+          <w:b/>
+        </w:rPr>
+        <w:t>Утверждение</w:t>
+      </w:r>
+      <w:r>
+        <w:rPr>
+          <w:b/>
+        </w:rPr>
+        <w:t xml:space="preserve">:  </w:t>
+      </w:r>
+      <w:r>
+        <w:rPr>
+          <w:b/>
+        </w:rPr>
+        <w:t>Дважды два = 4</w:t>
+      </w:r>
+    </w:p>
+    <w:p>
+      <w:r>
+        <w:t xml:space="preserve">Верный </w:t>
+      </w:r>
+      <w:r>
+        <w:t>ответ</w:t>
+      </w:r>
+      <w:r>
+        <w:t>:  Да</w:t>
+      </w:r>
+    </w:p>
+    <w:p>
+      <w:r>
+        <w:t>Неверные ответы: Нет</w:t>
+      </w:r>
+    </w:p>
+    <w:p>
+      <w:pPr>
+        <w:rPr>
+          <w:b/>
+        </w:rPr>
+      </w:pPr>
+      <w:r>
+        <w:rPr>
+          <w:b/>
+        </w:rPr>
+        <w:t>Утверждение</w:t>
+      </w:r>
+      <w:r>
+        <w:rPr>
+          <w:b/>
+        </w:rPr>
+        <w:t xml:space="preserve">:  </w:t>
+      </w:r>
+      <w:r>
+        <w:rPr>
+          <w:b/>
+        </w:rPr>
+        <w:t>Кто здесь</w:t>
+      </w:r>
+      <w:r>
+        <w:rPr>
+          <w:b/>
+        </w:rPr>
+        <w:t xml:space="preserve"> </w:t>
+      </w:r>
+      <w:r>
+        <w:rPr>
+          <w:b/>
+        </w:rPr>
+        <w:t>котик ^^</w:t>
+      </w:r>
+      <w:r>
+        <w:rPr>
+          <w:b/>
+        </w:rPr>
+        <w:t>?</w:t>
+      </w:r>
+      <w:r>
+        <w:rPr>
+          <w:b/>
+        </w:rPr>
+        <w:t xml:space="preserve"> </w:t>
+      </w:r>
+    </w:p>
+    <w:p>
+      <w:r>
+        <w:t xml:space="preserve">Верный </w:t>
+      </w:r>
+      <w:r>
+        <w:t>ответ</w:t>
+      </w:r>
+      <w:r>
+        <w:t>:  Чувак на картинке</w:t>
+      </w:r>
+    </w:p>
+    <w:p>
+      <w:r>
+        <w:t xml:space="preserve">Неверные ответы: </w:t>
+      </w:r>
+      <w:r>
+        <w:t>Я здесь котик!</w:t>
+      </w:r>
+    </w:p>
+    <w:p>
+      <w:pPr>
+        <w:rPr>
+          <w:lang w:val="en-US"/>
+        </w:rPr>
+      </w:pPr>
+      <w:r>
+        <w:t>Картинка</w:t>
+      </w:r>
+      <w:r>
+        <w:rPr>
+          <w:lang w:val="en-US"/>
+        </w:rPr>
+        <w:t xml:space="preserve">: </w:t>
+      </w:r>
+      <w:r>
+        <w:rPr>
+          <w:lang w:val="en-US"/>
+        </w:rPr>
+        <w:t>D:</w:t>
+      </w:r>
+      <w:r>
+        <w:rPr>
+          <w:lang w:val="en-US"/>
+        </w:rPr>
+        <w:t>/</w:t>
+      </w:r>
+      <w:r>
+        <w:rPr>
+          <w:lang w:val="en-US"/>
+        </w:rPr>
+        <w:t>EcoTest</w:t>
+      </w:r>
+      <w:r>
+        <w:rPr>
+          <w:lang w:val="en-US"/>
+        </w:rPr>
+        <w:t>/</w:t>
+      </w:r>
+      <w:r>
+        <w:rPr>
+          <w:lang w:val="en-US"/>
+        </w:rPr>
+        <w:t>EcoTestCreator</w:t>
+      </w:r>
+      <w:r>
+        <w:rPr>
+          <w:lang w:val="en-US"/>
+        </w:rPr>
+        <w:t>/</w:t>
+      </w:r>
+      <w:r>
+        <w:rPr>
+          <w:lang w:val="en-US"/>
+        </w:rPr>
+        <w:t>EcoTestCreator</w:t>
+      </w:r>
+      <w:r>
+        <w:rPr>
+          <w:lang w:val="en-US"/>
+        </w:rPr>
+        <w:t>/</w:t>
+      </w:r>
+      <w:r>
+        <w:rPr>
+          <w:lang w:val="en-US"/>
+        </w:rPr>
+        <w:t>TestCreator</w:t>
+      </w:r>
       <w:r>
         <w:rPr>
           <w:lang w:val="en-US"/>

</xml_diff>